<commit_message>
hasta Seteo de contratos en constructor ahorraría gas
</commit_message>
<xml_diff>
--- a/Rooftop TP Evaluación_ RealStateTokenization.docx
+++ b/Rooftop TP Evaluación_ RealStateTokenization.docx
@@ -217,10 +217,7 @@
             <w:fldChar w:fldCharType="begin"/>
           </w:r>
           <w:r>
-            <w:instrText xml:space="preserve"> PAG</w:instrText>
-          </w:r>
-          <w:r>
-            <w:instrText xml:space="preserve">EREF _8i90oli4sisx \h </w:instrText>
+            <w:instrText xml:space="preserve"> PAGEREF _8i90oli4sisx \h </w:instrText>
           </w:r>
           <w:r>
             <w:fldChar w:fldCharType="separate"/>
@@ -560,13 +557,7 @@
               <w:rPr>
                 <w:color w:val="000000"/>
               </w:rPr>
-              <w:t>Fun</w:t>
-            </w:r>
-            <w:r>
-              <w:rPr>
-                <w:color w:val="000000"/>
-              </w:rPr>
-              <w:t>ciones createDivisibleAsset L17 y allSsets L43 deberían ser external</w:t>
+              <w:t>Funciones createDivisibleAsset L17 y allSsets L43 deberían ser external</w:t>
             </w:r>
           </w:hyperlink>
           <w:r>
@@ -610,13 +601,7 @@
               <w:rPr>
                 <w:color w:val="000000"/>
               </w:rPr>
-              <w:t>Funciones createDivisibleAsset L17 no tiene restriccion</w:t>
-            </w:r>
-            <w:r>
-              <w:rPr>
-                <w:color w:val="000000"/>
-              </w:rPr>
-              <w:t>es de acceso</w:t>
+              <w:t>Funciones createDivisibleAsset L17 no tiene restricciones de acceso</w:t>
             </w:r>
           </w:hyperlink>
           <w:r>
@@ -761,10 +746,7 @@
             <w:fldChar w:fldCharType="begin"/>
           </w:r>
           <w:r>
-            <w:instrText xml:space="preserve"> PAG</w:instrText>
-          </w:r>
-          <w:r>
-            <w:instrText xml:space="preserve">EREF _4carb7ou7yzl \h </w:instrText>
+            <w:instrText xml:space="preserve"> PAGEREF _4carb7ou7yzl \h </w:instrText>
           </w:r>
           <w:r>
             <w:fldChar w:fldCharType="separate"/>
@@ -1116,10 +1098,7 @@
             <w:fldChar w:fldCharType="begin"/>
           </w:r>
           <w:r>
-            <w:instrText xml:space="preserve"> PAGEREF _t2l</w:instrText>
-          </w:r>
-          <w:r>
-            <w:instrText xml:space="preserve">lmgnm9d7d \h </w:instrText>
+            <w:instrText xml:space="preserve"> PAGEREF _t2llmgnm9d7d \h </w:instrText>
           </w:r>
           <w:r>
             <w:fldChar w:fldCharType="separate"/>
@@ -1295,10 +1274,7 @@
             <w:fldChar w:fldCharType="begin"/>
           </w:r>
           <w:r>
-            <w:instrText xml:space="preserve"> PAGEREF _</w:instrText>
-          </w:r>
-          <w:r>
-            <w:instrText xml:space="preserve">b4zsvnoyxnk3 \h </w:instrText>
+            <w:instrText xml:space="preserve"> PAGEREF _b4zsvnoyxnk3 \h </w:instrText>
           </w:r>
           <w:r>
             <w:fldChar w:fldCharType="separate"/>
@@ -1421,10 +1397,7 @@
             <w:fldChar w:fldCharType="begin"/>
           </w:r>
           <w:r>
-            <w:instrText xml:space="preserve"> PAGEREF _a7awn77z84g \h</w:instrText>
-          </w:r>
-          <w:r>
-            <w:instrText xml:space="preserve"> </w:instrText>
+            <w:instrText xml:space="preserve"> PAGEREF _a7awn77z84g \h </w:instrText>
           </w:r>
           <w:r>
             <w:fldChar w:fldCharType="separate"/>
@@ -1596,10 +1569,7 @@
             <w:fldChar w:fldCharType="begin"/>
           </w:r>
           <w:r>
-            <w:instrText xml:space="preserve"> PAGEREF </w:instrText>
-          </w:r>
-          <w:r>
-            <w:instrText xml:space="preserve">_rr2m3bwjynwh \h </w:instrText>
+            <w:instrText xml:space="preserve"> PAGEREF _rr2m3bwjynwh \h </w:instrText>
           </w:r>
           <w:r>
             <w:fldChar w:fldCharType="separate"/>
@@ -1685,10 +1655,7 @@
           </w:pPr>
           <w:hyperlink w:anchor="_hkyrlccomgn4">
             <w:r>
-              <w:t>Funci</w:t>
-            </w:r>
-            <w:r>
-              <w:t>ones intermedias getForwardCollateralRatio y getCurrentColateralRatio agregan poco valor L341 y L351</w:t>
+              <w:t>Funciones intermedias getForwardCollateralRatio y getCurrentColateralRatio agregan poco valor L341 y L351</w:t>
             </w:r>
           </w:hyperlink>
           <w:r>
@@ -1720,10 +1687,7 @@
           </w:pPr>
           <w:hyperlink w:anchor="_9w0erdmweqz2">
             <w:r>
-              <w:t>Funciones set sin event</w:t>
-            </w:r>
-            <w:r>
-              <w:t>os</w:t>
+              <w:t>Funciones set sin eventos</w:t>
             </w:r>
           </w:hyperlink>
           <w:r>
@@ -2036,10 +2000,7 @@
             <w:fldChar w:fldCharType="begin"/>
           </w:r>
           <w:r>
-            <w:instrText xml:space="preserve"> PAGEREF _l</w:instrText>
-          </w:r>
-          <w:r>
-            <w:instrText xml:space="preserve">tkfywq7cx8g \h </w:instrText>
+            <w:instrText xml:space="preserve"> PAGEREF _ltkfywq7cx8g \h </w:instrText>
           </w:r>
           <w:r>
             <w:fldChar w:fldCharType="separate"/>
@@ -2327,17 +2288,7 @@
           <w:shd w:val="clear" w:color="auto" w:fill="F7F7F7"/>
         </w:rPr>
         <w:lastRenderedPageBreak/>
-        <w:t>IUn</w:t>
-      </w:r>
-      <w:r>
-        <w:rPr>
-          <w:rFonts w:ascii="Courier New" w:eastAsia="Courier New" w:hAnsi="Courier New" w:cs="Courier New"/>
-          <w:color w:val="282846"/>
-          <w:sz w:val="23"/>
-          <w:szCs w:val="23"/>
-          <w:shd w:val="clear" w:color="auto" w:fill="F7F7F7"/>
-        </w:rPr>
-        <w:t>iswapV2Factory.sol</w:t>
+        <w:t>IUniswapV2Factory.sol</w:t>
       </w:r>
     </w:p>
     <w:p>
@@ -2750,10 +2701,7 @@
         <w:t>/v2-core</w:t>
       </w:r>
       <w:r>
-        <w:t>, para evitar el trabajo manual</w:t>
-      </w:r>
-      <w:r>
-        <w:t xml:space="preserve"> y sumar archivos a </w:t>
+        <w:t xml:space="preserve">, para evitar el trabajo manual y sumar archivos a </w:t>
       </w:r>
       <w:r>
         <w:rPr>
@@ -2962,13 +2910,7 @@
         <w:rPr>
           <w:highlight w:val="green"/>
         </w:rPr>
-        <w:t xml:space="preserve"> mismo, sino que aclaran datos para el momento del</w:t>
-      </w:r>
-      <w:r>
-        <w:rPr>
-          <w:highlight w:val="green"/>
-        </w:rPr>
-        <w:t xml:space="preserve"> </w:t>
+        <w:t xml:space="preserve"> mismo, sino que aclaran datos para el momento del </w:t>
       </w:r>
       <w:proofErr w:type="spellStart"/>
       <w:r>
@@ -3109,13 +3051,7 @@
         <w:rPr>
           <w:highlight w:val="green"/>
         </w:rPr>
-        <w:t>ad</w:t>
-      </w:r>
-      <w:r>
-        <w:rPr>
-          <w:highlight w:val="green"/>
-        </w:rPr>
-        <w:t>dress</w:t>
+        <w:t>address</w:t>
       </w:r>
       <w:proofErr w:type="spellEnd"/>
       <w:r>
@@ -3209,43 +3145,35 @@
         <w:rPr>
           <w:highlight w:val="cyan"/>
         </w:rPr>
-        <w:t xml:space="preserve"> en la </w:t>
-      </w:r>
-      <w:bookmarkStart w:id="11" w:name="_GoBack"/>
+        <w:t xml:space="preserve"> en la carpeta “</w:t>
+      </w:r>
+      <w:r>
+        <w:rPr>
+          <w:highlight w:val="cyan"/>
+        </w:rPr>
+        <w:t>scripts”.</w:t>
+      </w:r>
+      <w:r>
+        <w:rPr>
+          <w:highlight w:val="cyan"/>
+        </w:rPr>
+        <w:t xml:space="preserve"> Y se pasa por comando en </w:t>
+      </w:r>
+      <w:proofErr w:type="spellStart"/>
+      <w:r>
+        <w:rPr>
+          <w:highlight w:val="cyan"/>
+        </w:rPr>
+        <w:t>deploy</w:t>
+      </w:r>
+      <w:proofErr w:type="spellEnd"/>
+    </w:p>
+    <w:p>
+      <w:pPr>
+        <w:pStyle w:val="Ttulo3"/>
+      </w:pPr>
+      <w:bookmarkStart w:id="11" w:name="_jmidleb190s" w:colFirst="0" w:colLast="0"/>
       <w:bookmarkEnd w:id="11"/>
-      <w:r>
-        <w:rPr>
-          <w:highlight w:val="cyan"/>
-        </w:rPr>
-        <w:t>carpeta “</w:t>
-      </w:r>
-      <w:r>
-        <w:rPr>
-          <w:highlight w:val="cyan"/>
-        </w:rPr>
-        <w:t>scripts”.</w:t>
-      </w:r>
-      <w:r>
-        <w:rPr>
-          <w:highlight w:val="cyan"/>
-        </w:rPr>
-        <w:t xml:space="preserve"> Y se pasa por comando en </w:t>
-      </w:r>
-      <w:proofErr w:type="spellStart"/>
-      <w:r>
-        <w:rPr>
-          <w:highlight w:val="cyan"/>
-        </w:rPr>
-        <w:t>deploy</w:t>
-      </w:r>
-      <w:proofErr w:type="spellEnd"/>
-    </w:p>
-    <w:p>
-      <w:pPr>
-        <w:pStyle w:val="Ttulo3"/>
-      </w:pPr>
-      <w:bookmarkStart w:id="12" w:name="_jmidleb190s" w:colFirst="0" w:colLast="0"/>
-      <w:bookmarkEnd w:id="12"/>
       <w:proofErr w:type="spellStart"/>
       <w:r>
         <w:lastRenderedPageBreak/>
@@ -3257,152 +3185,973 @@
       <w:pPr>
         <w:pStyle w:val="Ttulo4"/>
       </w:pPr>
-      <w:bookmarkStart w:id="13" w:name="_yqaxnmcdt0fl" w:colFirst="0" w:colLast="0"/>
+      <w:bookmarkStart w:id="12" w:name="_yqaxnmcdt0fl" w:colFirst="0" w:colLast="0"/>
+      <w:bookmarkEnd w:id="12"/>
+      <w:r>
+        <w:t>Arreglo _</w:t>
+      </w:r>
+      <w:proofErr w:type="spellStart"/>
+      <w:r>
+        <w:t>divisibleAssets</w:t>
+      </w:r>
+      <w:proofErr w:type="spellEnd"/>
+      <w:r>
+        <w:t xml:space="preserve"> podría ser un </w:t>
+      </w:r>
+      <w:proofErr w:type="spellStart"/>
+      <w:r>
+        <w:t>mapping</w:t>
+      </w:r>
+      <w:proofErr w:type="spellEnd"/>
+    </w:p>
+    <w:p>
+      <w:r>
+        <w:rPr>
+          <w:highlight w:val="green"/>
+        </w:rPr>
+        <w:t xml:space="preserve">Los arreglos son costos, y este nunca es recorrido. Podría ser reemplazado por un </w:t>
+      </w:r>
+      <w:proofErr w:type="spellStart"/>
+      <w:proofErr w:type="gramStart"/>
+      <w:r>
+        <w:rPr>
+          <w:rFonts w:ascii="Courier New" w:eastAsia="Courier New" w:hAnsi="Courier New" w:cs="Courier New"/>
+          <w:i/>
+          <w:color w:val="282846"/>
+          <w:sz w:val="23"/>
+          <w:szCs w:val="23"/>
+          <w:highlight w:val="green"/>
+          <w:shd w:val="clear" w:color="auto" w:fill="F7F7F7"/>
+        </w:rPr>
+        <w:t>mapping</w:t>
+      </w:r>
+      <w:proofErr w:type="spellEnd"/>
+      <w:r>
+        <w:rPr>
+          <w:rFonts w:ascii="Courier New" w:eastAsia="Courier New" w:hAnsi="Courier New" w:cs="Courier New"/>
+          <w:i/>
+          <w:color w:val="282846"/>
+          <w:sz w:val="23"/>
+          <w:szCs w:val="23"/>
+          <w:highlight w:val="green"/>
+          <w:shd w:val="clear" w:color="auto" w:fill="F7F7F7"/>
+        </w:rPr>
+        <w:t>(</w:t>
+      </w:r>
+      <w:proofErr w:type="spellStart"/>
+      <w:proofErr w:type="gramEnd"/>
+      <w:r>
+        <w:rPr>
+          <w:rFonts w:ascii="Courier New" w:eastAsia="Courier New" w:hAnsi="Courier New" w:cs="Courier New"/>
+          <w:i/>
+          <w:color w:val="282846"/>
+          <w:sz w:val="23"/>
+          <w:szCs w:val="23"/>
+          <w:highlight w:val="green"/>
+          <w:shd w:val="clear" w:color="auto" w:fill="F7F7F7"/>
+        </w:rPr>
+        <w:t>uint</w:t>
+      </w:r>
+      <w:proofErr w:type="spellEnd"/>
+      <w:r>
+        <w:rPr>
+          <w:rFonts w:ascii="Courier New" w:eastAsia="Courier New" w:hAnsi="Courier New" w:cs="Courier New"/>
+          <w:i/>
+          <w:color w:val="282846"/>
+          <w:sz w:val="23"/>
+          <w:szCs w:val="23"/>
+          <w:highlight w:val="green"/>
+          <w:shd w:val="clear" w:color="auto" w:fill="F7F7F7"/>
+        </w:rPr>
+        <w:t xml:space="preserve"> =&gt; </w:t>
+      </w:r>
+      <w:proofErr w:type="spellStart"/>
+      <w:r>
+        <w:rPr>
+          <w:rFonts w:ascii="Courier New" w:eastAsia="Courier New" w:hAnsi="Courier New" w:cs="Courier New"/>
+          <w:i/>
+          <w:color w:val="282846"/>
+          <w:sz w:val="23"/>
+          <w:szCs w:val="23"/>
+          <w:highlight w:val="green"/>
+          <w:shd w:val="clear" w:color="auto" w:fill="F7F7F7"/>
+        </w:rPr>
+        <w:t>Asset</w:t>
+      </w:r>
+      <w:proofErr w:type="spellEnd"/>
+      <w:r>
+        <w:rPr>
+          <w:rFonts w:ascii="Courier New" w:eastAsia="Courier New" w:hAnsi="Courier New" w:cs="Courier New"/>
+          <w:i/>
+          <w:color w:val="282846"/>
+          <w:sz w:val="23"/>
+          <w:szCs w:val="23"/>
+          <w:highlight w:val="green"/>
+          <w:shd w:val="clear" w:color="auto" w:fill="F7F7F7"/>
+        </w:rPr>
+        <w:t>)</w:t>
+      </w:r>
+      <w:r>
+        <w:rPr>
+          <w:highlight w:val="green"/>
+        </w:rPr>
+        <w:t xml:space="preserve"> o por la utilidad </w:t>
+      </w:r>
+      <w:proofErr w:type="spellStart"/>
+      <w:r>
+        <w:rPr>
+          <w:rFonts w:ascii="Courier New" w:eastAsia="Courier New" w:hAnsi="Courier New" w:cs="Courier New"/>
+          <w:i/>
+          <w:color w:val="282846"/>
+          <w:sz w:val="23"/>
+          <w:szCs w:val="23"/>
+          <w:highlight w:val="green"/>
+          <w:shd w:val="clear" w:color="auto" w:fill="F7F7F7"/>
+        </w:rPr>
+        <w:t>EnumerableMap</w:t>
+      </w:r>
+      <w:proofErr w:type="spellEnd"/>
+      <w:r>
+        <w:rPr>
+          <w:highlight w:val="green"/>
+        </w:rPr>
+        <w:t xml:space="preserve"> de </w:t>
+      </w:r>
+      <w:proofErr w:type="spellStart"/>
+      <w:r>
+        <w:rPr>
+          <w:highlight w:val="green"/>
+        </w:rPr>
+        <w:t>openzeppelin</w:t>
+      </w:r>
+      <w:proofErr w:type="spellEnd"/>
+      <w:r>
+        <w:rPr>
+          <w:highlight w:val="green"/>
+        </w:rPr>
+        <w:t>.</w:t>
+      </w:r>
+    </w:p>
+    <w:p>
+      <w:pPr>
+        <w:pStyle w:val="Ttulo4"/>
+      </w:pPr>
+      <w:bookmarkStart w:id="13" w:name="_ounsdvk2oo9u" w:colFirst="0" w:colLast="0"/>
       <w:bookmarkEnd w:id="13"/>
       <w:r>
-        <w:t>Arreglo _</w:t>
-      </w:r>
-      <w:proofErr w:type="spellStart"/>
-      <w:r>
+        <w:t>Formato de nombre erróneo L7 y L15</w:t>
+      </w:r>
+    </w:p>
+    <w:p>
+      <w:r>
+        <w:rPr>
+          <w:rFonts w:ascii="Courier New" w:eastAsia="Courier New" w:hAnsi="Courier New" w:cs="Courier New"/>
+          <w:i/>
+          <w:color w:val="282846"/>
+          <w:sz w:val="23"/>
+          <w:szCs w:val="23"/>
+          <w:highlight w:val="green"/>
+          <w:shd w:val="clear" w:color="auto" w:fill="F7F7F7"/>
+        </w:rPr>
+        <w:t>_</w:t>
+      </w:r>
+      <w:proofErr w:type="spellStart"/>
+      <w:r>
+        <w:rPr>
+          <w:rFonts w:ascii="Courier New" w:eastAsia="Courier New" w:hAnsi="Courier New" w:cs="Courier New"/>
+          <w:i/>
+          <w:color w:val="282846"/>
+          <w:sz w:val="23"/>
+          <w:szCs w:val="23"/>
+          <w:highlight w:val="green"/>
+          <w:shd w:val="clear" w:color="auto" w:fill="F7F7F7"/>
+        </w:rPr>
         <w:t>divisibleAssets</w:t>
       </w:r>
       <w:proofErr w:type="spellEnd"/>
       <w:r>
-        <w:t xml:space="preserve"> podría ser un </w:t>
-      </w:r>
-      <w:proofErr w:type="spellStart"/>
-      <w:r>
-        <w:t>mapping</w:t>
-      </w:r>
-      <w:proofErr w:type="spellEnd"/>
-    </w:p>
-    <w:p>
-      <w:r>
-        <w:t>Los arre</w:t>
-      </w:r>
-      <w:r>
-        <w:t xml:space="preserve">glos son costos, y este nunca es recorrido. Podría ser reemplazado por un </w:t>
-      </w:r>
-      <w:proofErr w:type="spellStart"/>
+        <w:rPr>
+          <w:highlight w:val="green"/>
+        </w:rPr>
+        <w:t xml:space="preserve"> y </w:t>
+      </w:r>
+      <w:r>
+        <w:rPr>
+          <w:rFonts w:ascii="Courier New" w:eastAsia="Courier New" w:hAnsi="Courier New" w:cs="Courier New"/>
+          <w:i/>
+          <w:color w:val="282846"/>
+          <w:sz w:val="23"/>
+          <w:szCs w:val="23"/>
+          <w:highlight w:val="green"/>
+          <w:shd w:val="clear" w:color="auto" w:fill="F7F7F7"/>
+        </w:rPr>
+        <w:t>_</w:t>
+      </w:r>
+      <w:proofErr w:type="spellStart"/>
+      <w:r>
+        <w:rPr>
+          <w:rFonts w:ascii="Courier New" w:eastAsia="Courier New" w:hAnsi="Courier New" w:cs="Courier New"/>
+          <w:i/>
+          <w:color w:val="282846"/>
+          <w:sz w:val="23"/>
+          <w:szCs w:val="23"/>
+          <w:highlight w:val="green"/>
+          <w:shd w:val="clear" w:color="auto" w:fill="F7F7F7"/>
+        </w:rPr>
+        <w:t>divisibleAssetsMap</w:t>
+      </w:r>
+      <w:proofErr w:type="spellEnd"/>
+      <w:r>
+        <w:rPr>
+          <w:highlight w:val="green"/>
+        </w:rPr>
+        <w:t xml:space="preserve"> son variables públicas, por lo que no deberían tener un </w:t>
+      </w:r>
+      <w:proofErr w:type="spellStart"/>
+      <w:r>
+        <w:rPr>
+          <w:highlight w:val="green"/>
+        </w:rPr>
+        <w:t>guión</w:t>
+      </w:r>
+      <w:proofErr w:type="spellEnd"/>
+      <w:r>
+        <w:rPr>
+          <w:highlight w:val="green"/>
+        </w:rPr>
+        <w:t xml:space="preserve"> bajo al comienzo del nombre. Este formato se utiliza para variables privadas, parámetros de funciones y/o nombre de funciones privadas o internas, ya que lo que se busca es saber su alcance con solo ver el nombre.</w:t>
+      </w:r>
+    </w:p>
+    <w:p>
+      <w:pPr>
+        <w:pStyle w:val="Ttulo4"/>
+      </w:pPr>
+      <w:bookmarkStart w:id="14" w:name="_qd4dws9r03zd" w:colFirst="0" w:colLast="0"/>
+      <w:bookmarkEnd w:id="14"/>
+      <w:r>
+        <w:t xml:space="preserve">Funciones </w:t>
+      </w:r>
+      <w:proofErr w:type="spellStart"/>
+      <w:r>
+        <w:t>createDivisibleAsset</w:t>
+      </w:r>
+      <w:proofErr w:type="spellEnd"/>
+      <w:r>
+        <w:t xml:space="preserve"> L17 y </w:t>
+      </w:r>
+      <w:proofErr w:type="spellStart"/>
+      <w:r>
+        <w:t>allSsets</w:t>
+      </w:r>
+      <w:proofErr w:type="spellEnd"/>
+      <w:r>
+        <w:t xml:space="preserve"> L43 deberían ser </w:t>
+      </w:r>
+      <w:proofErr w:type="spellStart"/>
+      <w:r>
+        <w:t>external</w:t>
+      </w:r>
+      <w:proofErr w:type="spellEnd"/>
+    </w:p>
+    <w:p>
+      <w:r>
+        <w:rPr>
+          <w:highlight w:val="green"/>
+        </w:rPr>
+        <w:t xml:space="preserve">Estas funciones nunca son llamadas dentro del contrato, por lo que no necesitan ser </w:t>
+      </w:r>
+      <w:proofErr w:type="spellStart"/>
+      <w:r>
+        <w:rPr>
+          <w:rFonts w:ascii="Courier New" w:eastAsia="Courier New" w:hAnsi="Courier New" w:cs="Courier New"/>
+          <w:i/>
+          <w:color w:val="282846"/>
+          <w:sz w:val="23"/>
+          <w:szCs w:val="23"/>
+          <w:highlight w:val="green"/>
+          <w:shd w:val="clear" w:color="auto" w:fill="F7F7F7"/>
+        </w:rPr>
+        <w:t>public</w:t>
+      </w:r>
+      <w:proofErr w:type="spellEnd"/>
+      <w:r>
+        <w:rPr>
+          <w:highlight w:val="green"/>
+        </w:rPr>
+        <w:t xml:space="preserve">, se puede limitar su alcance a </w:t>
+      </w:r>
+      <w:proofErr w:type="spellStart"/>
+      <w:r>
+        <w:rPr>
+          <w:rFonts w:ascii="Courier New" w:eastAsia="Courier New" w:hAnsi="Courier New" w:cs="Courier New"/>
+          <w:i/>
+          <w:color w:val="282846"/>
+          <w:sz w:val="23"/>
+          <w:szCs w:val="23"/>
+          <w:highlight w:val="green"/>
+          <w:shd w:val="clear" w:color="auto" w:fill="F7F7F7"/>
+        </w:rPr>
+        <w:t>external</w:t>
+      </w:r>
+      <w:proofErr w:type="spellEnd"/>
+      <w:r>
+        <w:rPr>
+          <w:highlight w:val="green"/>
+        </w:rPr>
+        <w:t>.</w:t>
+      </w:r>
+    </w:p>
+    <w:p>
+      <w:pPr>
+        <w:pStyle w:val="Ttulo4"/>
+      </w:pPr>
+      <w:bookmarkStart w:id="15" w:name="_1v5d2uxtkl52" w:colFirst="0" w:colLast="0"/>
+      <w:bookmarkEnd w:id="15"/>
+      <w:r>
+        <w:t xml:space="preserve">Funciones </w:t>
+      </w:r>
+      <w:proofErr w:type="spellStart"/>
+      <w:r>
+        <w:t>createDivisibleAsset</w:t>
+      </w:r>
+      <w:proofErr w:type="spellEnd"/>
+      <w:r>
+        <w:t xml:space="preserve"> L17 no tiene restricciones de acceso</w:t>
+      </w:r>
+    </w:p>
+    <w:p>
+      <w:r>
+        <w:rPr>
+          <w:highlight w:val="green"/>
+        </w:rPr>
+        <w:t xml:space="preserve">La función no restringe su acceso a un </w:t>
+      </w:r>
+      <w:proofErr w:type="spellStart"/>
+      <w:r>
+        <w:rPr>
+          <w:highlight w:val="green"/>
+        </w:rPr>
+        <w:t>owner</w:t>
+      </w:r>
+      <w:proofErr w:type="spellEnd"/>
+      <w:r>
+        <w:rPr>
+          <w:highlight w:val="green"/>
+        </w:rPr>
+        <w:t xml:space="preserve">, por lo que cualquiera podría llamarla y crear un </w:t>
+      </w:r>
+      <w:proofErr w:type="spellStart"/>
+      <w:r>
+        <w:rPr>
+          <w:highlight w:val="green"/>
+        </w:rPr>
+        <w:t>token</w:t>
+      </w:r>
+      <w:proofErr w:type="spellEnd"/>
+      <w:r>
+        <w:rPr>
+          <w:highlight w:val="green"/>
+        </w:rPr>
+        <w:t xml:space="preserve">. Por lo que un atacante podría llamarla </w:t>
+      </w:r>
+      <w:proofErr w:type="spellStart"/>
+      <w:r>
+        <w:rPr>
+          <w:highlight w:val="green"/>
+        </w:rPr>
+        <w:t>multiples</w:t>
+      </w:r>
+      <w:proofErr w:type="spellEnd"/>
+      <w:r>
+        <w:rPr>
+          <w:highlight w:val="green"/>
+        </w:rPr>
+        <w:t xml:space="preserve"> veces para, por ejemplo, llenar el arreglo </w:t>
+      </w:r>
+      <w:r>
+        <w:rPr>
+          <w:rFonts w:ascii="Courier New" w:eastAsia="Courier New" w:hAnsi="Courier New" w:cs="Courier New"/>
+          <w:i/>
+          <w:color w:val="282846"/>
+          <w:sz w:val="23"/>
+          <w:szCs w:val="23"/>
+          <w:highlight w:val="green"/>
+          <w:shd w:val="clear" w:color="auto" w:fill="F7F7F7"/>
+        </w:rPr>
+        <w:t>_</w:t>
+      </w:r>
+      <w:proofErr w:type="spellStart"/>
+      <w:r>
+        <w:rPr>
+          <w:rFonts w:ascii="Courier New" w:eastAsia="Courier New" w:hAnsi="Courier New" w:cs="Courier New"/>
+          <w:i/>
+          <w:color w:val="282846"/>
+          <w:sz w:val="23"/>
+          <w:szCs w:val="23"/>
+          <w:highlight w:val="green"/>
+          <w:shd w:val="clear" w:color="auto" w:fill="F7F7F7"/>
+        </w:rPr>
+        <w:t>divisibleAssets</w:t>
+      </w:r>
+      <w:proofErr w:type="spellEnd"/>
+      <w:r>
+        <w:rPr>
+          <w:highlight w:val="green"/>
+        </w:rPr>
+        <w:t xml:space="preserve">. Lo que inhabilitaría la función </w:t>
+      </w:r>
+      <w:proofErr w:type="spellStart"/>
+      <w:r>
+        <w:rPr>
+          <w:rFonts w:ascii="Courier New" w:eastAsia="Courier New" w:hAnsi="Courier New" w:cs="Courier New"/>
+          <w:i/>
+          <w:color w:val="282846"/>
+          <w:sz w:val="23"/>
+          <w:szCs w:val="23"/>
+          <w:highlight w:val="green"/>
+          <w:shd w:val="clear" w:color="auto" w:fill="F7F7F7"/>
+        </w:rPr>
+        <w:t>allAssets</w:t>
+      </w:r>
+      <w:proofErr w:type="spellEnd"/>
+      <w:r>
+        <w:rPr>
+          <w:highlight w:val="green"/>
+        </w:rPr>
+        <w:t xml:space="preserve"> y aumentaría el tamaño, y por tanto el coste de interacción, del contrato.</w:t>
+      </w:r>
+    </w:p>
+    <w:p>
+      <w:r>
+        <w:rPr>
+          <w:highlight w:val="cyan"/>
+        </w:rPr>
+        <w:t xml:space="preserve">Se agregó </w:t>
+      </w:r>
+      <w:proofErr w:type="spellStart"/>
+      <w:r>
+        <w:rPr>
+          <w:highlight w:val="cyan"/>
+        </w:rPr>
+        <w:t>AccesControl</w:t>
+      </w:r>
+      <w:proofErr w:type="spellEnd"/>
+      <w:r>
+        <w:rPr>
+          <w:highlight w:val="cyan"/>
+        </w:rPr>
+        <w:t xml:space="preserve"> y el </w:t>
+      </w:r>
+      <w:proofErr w:type="spellStart"/>
+      <w:r>
+        <w:rPr>
+          <w:highlight w:val="cyan"/>
+        </w:rPr>
+        <w:t>modifier</w:t>
+      </w:r>
+      <w:proofErr w:type="spellEnd"/>
+      <w:r>
+        <w:rPr>
+          <w:highlight w:val="cyan"/>
+        </w:rPr>
+        <w:t xml:space="preserve"> </w:t>
+      </w:r>
+      <w:proofErr w:type="spellStart"/>
+      <w:r>
+        <w:rPr>
+          <w:highlight w:val="cyan"/>
+        </w:rPr>
+        <w:t>onlyRole</w:t>
+      </w:r>
+      <w:proofErr w:type="spellEnd"/>
+      <w:r>
+        <w:rPr>
+          <w:highlight w:val="cyan"/>
+        </w:rPr>
+        <w:t xml:space="preserve"> a las funciones de </w:t>
+      </w:r>
+      <w:proofErr w:type="spellStart"/>
+      <w:r>
+        <w:rPr>
+          <w:highlight w:val="cyan"/>
+        </w:rPr>
+        <w:t>cretaAsset</w:t>
+      </w:r>
+      <w:proofErr w:type="spellEnd"/>
+      <w:r>
+        <w:rPr>
+          <w:highlight w:val="cyan"/>
+        </w:rPr>
+        <w:t xml:space="preserve"> y </w:t>
+      </w:r>
+      <w:proofErr w:type="spellStart"/>
+      <w:r>
+        <w:rPr>
+          <w:highlight w:val="cyan"/>
+        </w:rPr>
+        <w:t>updatePrice</w:t>
+      </w:r>
+      <w:proofErr w:type="spellEnd"/>
+    </w:p>
+    <w:p>
+      <w:pPr>
+        <w:pStyle w:val="Ttulo4"/>
+      </w:pPr>
+      <w:bookmarkStart w:id="16" w:name="_1rrlel848xc9" w:colFirst="0" w:colLast="0"/>
+      <w:bookmarkEnd w:id="16"/>
+      <w:proofErr w:type="spellStart"/>
+      <w:r>
+        <w:t>require</w:t>
+      </w:r>
+      <w:proofErr w:type="spellEnd"/>
+      <w:r>
+        <w:t xml:space="preserve">(transfer) L33 puede reemplazarse por </w:t>
+      </w:r>
+      <w:proofErr w:type="spellStart"/>
+      <w:r>
+        <w:t>safeTransfer</w:t>
+      </w:r>
+      <w:proofErr w:type="spellEnd"/>
+    </w:p>
+    <w:p>
+      <w:r>
+        <w:rPr>
+          <w:highlight w:val="green"/>
+        </w:rPr>
+        <w:t xml:space="preserve">En lugar de un </w:t>
+      </w:r>
+      <w:proofErr w:type="spellStart"/>
+      <w:r>
+        <w:rPr>
+          <w:highlight w:val="green"/>
+        </w:rPr>
+        <w:t>require</w:t>
+      </w:r>
+      <w:proofErr w:type="spellEnd"/>
+      <w:r>
+        <w:rPr>
+          <w:highlight w:val="green"/>
+        </w:rPr>
+        <w:t xml:space="preserve"> con </w:t>
+      </w:r>
       <w:proofErr w:type="gramStart"/>
       <w:r>
         <w:rPr>
-          <w:rFonts w:ascii="Courier New" w:eastAsia="Courier New" w:hAnsi="Courier New" w:cs="Courier New"/>
-          <w:i/>
-          <w:color w:val="282846"/>
-          <w:sz w:val="23"/>
-          <w:szCs w:val="23"/>
-          <w:shd w:val="clear" w:color="auto" w:fill="F7F7F7"/>
-        </w:rPr>
-        <w:t>mapping</w:t>
-      </w:r>
-      <w:proofErr w:type="spellEnd"/>
-      <w:r>
-        <w:rPr>
-          <w:rFonts w:ascii="Courier New" w:eastAsia="Courier New" w:hAnsi="Courier New" w:cs="Courier New"/>
-          <w:i/>
-          <w:color w:val="282846"/>
-          <w:sz w:val="23"/>
-          <w:szCs w:val="23"/>
-          <w:shd w:val="clear" w:color="auto" w:fill="F7F7F7"/>
-        </w:rPr>
-        <w:t>(</w:t>
-      </w:r>
-      <w:proofErr w:type="spellStart"/>
+          <w:highlight w:val="green"/>
+        </w:rPr>
+        <w:t>una transfer</w:t>
+      </w:r>
       <w:proofErr w:type="gramEnd"/>
       <w:r>
         <w:rPr>
-          <w:rFonts w:ascii="Courier New" w:eastAsia="Courier New" w:hAnsi="Courier New" w:cs="Courier New"/>
-          <w:i/>
-          <w:color w:val="282846"/>
-          <w:sz w:val="23"/>
-          <w:szCs w:val="23"/>
-          <w:shd w:val="clear" w:color="auto" w:fill="F7F7F7"/>
-        </w:rPr>
-        <w:t>uint</w:t>
-      </w:r>
-      <w:proofErr w:type="spellEnd"/>
-      <w:r>
-        <w:rPr>
-          <w:rFonts w:ascii="Courier New" w:eastAsia="Courier New" w:hAnsi="Courier New" w:cs="Courier New"/>
-          <w:i/>
-          <w:color w:val="282846"/>
-          <w:sz w:val="23"/>
-          <w:szCs w:val="23"/>
-          <w:shd w:val="clear" w:color="auto" w:fill="F7F7F7"/>
-        </w:rPr>
-        <w:t xml:space="preserve"> =&gt; </w:t>
-      </w:r>
-      <w:proofErr w:type="spellStart"/>
-      <w:r>
-        <w:rPr>
-          <w:rFonts w:ascii="Courier New" w:eastAsia="Courier New" w:hAnsi="Courier New" w:cs="Courier New"/>
-          <w:i/>
-          <w:color w:val="282846"/>
-          <w:sz w:val="23"/>
-          <w:szCs w:val="23"/>
-          <w:shd w:val="clear" w:color="auto" w:fill="F7F7F7"/>
-        </w:rPr>
-        <w:t>Asset</w:t>
-      </w:r>
-      <w:proofErr w:type="spellEnd"/>
-      <w:r>
-        <w:rPr>
-          <w:rFonts w:ascii="Courier New" w:eastAsia="Courier New" w:hAnsi="Courier New" w:cs="Courier New"/>
-          <w:i/>
-          <w:color w:val="282846"/>
-          <w:sz w:val="23"/>
-          <w:szCs w:val="23"/>
-          <w:shd w:val="clear" w:color="auto" w:fill="F7F7F7"/>
-        </w:rPr>
-        <w:t>)</w:t>
-      </w:r>
-      <w:r>
-        <w:t xml:space="preserve"> o por la utilidad </w:t>
-      </w:r>
-      <w:proofErr w:type="spellStart"/>
-      <w:r>
-        <w:rPr>
-          <w:rFonts w:ascii="Courier New" w:eastAsia="Courier New" w:hAnsi="Courier New" w:cs="Courier New"/>
-          <w:i/>
-          <w:color w:val="282846"/>
-          <w:sz w:val="23"/>
-          <w:szCs w:val="23"/>
-          <w:shd w:val="clear" w:color="auto" w:fill="F7F7F7"/>
-        </w:rPr>
-        <w:t>EnumerableMap</w:t>
-      </w:r>
-      <w:proofErr w:type="spellEnd"/>
-      <w:r>
+          <w:highlight w:val="green"/>
+        </w:rPr>
+        <w:t xml:space="preserve"> adentro, podría utilizarse la función </w:t>
+      </w:r>
+      <w:proofErr w:type="spellStart"/>
+      <w:r>
+        <w:rPr>
+          <w:rFonts w:ascii="Courier New" w:eastAsia="Courier New" w:hAnsi="Courier New" w:cs="Courier New"/>
+          <w:i/>
+          <w:color w:val="282846"/>
+          <w:sz w:val="23"/>
+          <w:szCs w:val="23"/>
+          <w:highlight w:val="green"/>
+          <w:shd w:val="clear" w:color="auto" w:fill="F7F7F7"/>
+        </w:rPr>
+        <w:t>safeTransfer</w:t>
+      </w:r>
+      <w:proofErr w:type="spellEnd"/>
+      <w:r>
+        <w:rPr>
+          <w:highlight w:val="green"/>
+        </w:rPr>
         <w:t xml:space="preserve"> de </w:t>
       </w:r>
-      <w:proofErr w:type="spellStart"/>
-      <w:r>
+      <w:r>
+        <w:rPr>
+          <w:rFonts w:ascii="Courier New" w:eastAsia="Courier New" w:hAnsi="Courier New" w:cs="Courier New"/>
+          <w:i/>
+          <w:color w:val="282846"/>
+          <w:sz w:val="23"/>
+          <w:szCs w:val="23"/>
+          <w:highlight w:val="green"/>
+          <w:shd w:val="clear" w:color="auto" w:fill="F7F7F7"/>
+        </w:rPr>
+        <w:t>SafeERC20.sol</w:t>
+      </w:r>
+      <w:r>
+        <w:rPr>
+          <w:highlight w:val="green"/>
+        </w:rPr>
+        <w:t xml:space="preserve"> de </w:t>
+      </w:r>
+      <w:proofErr w:type="spellStart"/>
+      <w:r>
+        <w:rPr>
+          <w:highlight w:val="green"/>
+        </w:rPr>
         <w:t>openzeppelin</w:t>
       </w:r>
       <w:proofErr w:type="spellEnd"/>
       <w:r>
+        <w:rPr>
+          <w:highlight w:val="green"/>
+        </w:rPr>
+        <w:t xml:space="preserve">. Sería interesante que opción es mejor en </w:t>
+      </w:r>
+      <w:proofErr w:type="spellStart"/>
+      <w:r>
+        <w:rPr>
+          <w:highlight w:val="green"/>
+        </w:rPr>
+        <w:t>terminos</w:t>
+      </w:r>
+      <w:proofErr w:type="spellEnd"/>
+      <w:r>
+        <w:rPr>
+          <w:highlight w:val="green"/>
+        </w:rPr>
+        <w:t xml:space="preserve"> de gas, por lo que esto no es un error, solo una observación.</w:t>
+      </w:r>
+    </w:p>
+    <w:p>
+      <w:pPr>
+        <w:pStyle w:val="Ttulo4"/>
+      </w:pPr>
+      <w:bookmarkStart w:id="17" w:name="_4v23bodwqptu" w:colFirst="0" w:colLast="0"/>
+      <w:bookmarkEnd w:id="17"/>
+      <w:r>
+        <w:t xml:space="preserve">Función </w:t>
+      </w:r>
+      <w:proofErr w:type="spellStart"/>
+      <w:r>
+        <w:t>allAssets</w:t>
+      </w:r>
+      <w:proofErr w:type="spellEnd"/>
+      <w:r>
+        <w:t xml:space="preserve"> inaccesible si arreglo _</w:t>
+      </w:r>
+      <w:proofErr w:type="spellStart"/>
+      <w:r>
+        <w:t>divisibleAssets</w:t>
+      </w:r>
+      <w:proofErr w:type="spellEnd"/>
+      <w:r>
+        <w:t xml:space="preserve"> crece mucho</w:t>
+      </w:r>
+    </w:p>
+    <w:p>
+      <w:r>
+        <w:rPr>
+          <w:highlight w:val="green"/>
+        </w:rPr>
+        <w:t xml:space="preserve">La función devuelve el arreglo completo, por lo que si este crece la función siempre fallará. Para esto se utiliza un sistema de punteros, enviando por parámetro el primer y último </w:t>
+      </w:r>
+      <w:proofErr w:type="spellStart"/>
+      <w:r>
+        <w:rPr>
+          <w:highlight w:val="green"/>
+        </w:rPr>
+        <w:t>indice</w:t>
+      </w:r>
+      <w:proofErr w:type="spellEnd"/>
+      <w:r>
+        <w:rPr>
+          <w:highlight w:val="green"/>
+        </w:rPr>
+        <w:t xml:space="preserve"> que se desean del arreglo, y devolviendo el rango entre estos</w:t>
+      </w:r>
+      <w:r>
         <w:t>.</w:t>
       </w:r>
+      <w:r>
+        <w:t xml:space="preserve"> </w:t>
+      </w:r>
+      <w:r>
+        <w:rPr>
+          <w:highlight w:val="cyan"/>
+        </w:rPr>
+        <w:t xml:space="preserve">Se cambio por </w:t>
+      </w:r>
+      <w:proofErr w:type="spellStart"/>
+      <w:r>
+        <w:rPr>
+          <w:highlight w:val="cyan"/>
+        </w:rPr>
+        <w:t>enumerableMaps</w:t>
+      </w:r>
+      <w:proofErr w:type="spellEnd"/>
+      <w:r>
+        <w:rPr>
+          <w:highlight w:val="cyan"/>
+        </w:rPr>
+        <w:t xml:space="preserve"> y se devuelven, por un </w:t>
+      </w:r>
+      <w:proofErr w:type="gramStart"/>
+      <w:r>
+        <w:rPr>
+          <w:highlight w:val="cyan"/>
+        </w:rPr>
+        <w:t>lado</w:t>
+      </w:r>
+      <w:proofErr w:type="gramEnd"/>
+      <w:r>
+        <w:rPr>
+          <w:highlight w:val="cyan"/>
+        </w:rPr>
+        <w:t xml:space="preserve"> el largo y por otro cada </w:t>
+      </w:r>
+      <w:proofErr w:type="spellStart"/>
+      <w:r>
+        <w:rPr>
+          <w:highlight w:val="cyan"/>
+        </w:rPr>
+        <w:t>indice</w:t>
+      </w:r>
+      <w:proofErr w:type="spellEnd"/>
+      <w:r>
+        <w:rPr>
+          <w:highlight w:val="cyan"/>
+        </w:rPr>
+        <w:t xml:space="preserve"> en particular.</w:t>
+      </w:r>
+    </w:p>
+    <w:p>
+      <w:pPr>
+        <w:pStyle w:val="Ttulo3"/>
+      </w:pPr>
+      <w:bookmarkStart w:id="18" w:name="_4carb7ou7yzl" w:colFirst="0" w:colLast="0"/>
+      <w:bookmarkEnd w:id="18"/>
+      <w:proofErr w:type="spellStart"/>
+      <w:r>
+        <w:t>Controller.sol</w:t>
+      </w:r>
+      <w:proofErr w:type="spellEnd"/>
     </w:p>
     <w:p>
       <w:pPr>
         <w:pStyle w:val="Ttulo4"/>
       </w:pPr>
-      <w:bookmarkStart w:id="14" w:name="_ounsdvk2oo9u" w:colFirst="0" w:colLast="0"/>
-      <w:bookmarkEnd w:id="14"/>
-      <w:r>
-        <w:t>Formato de nombre erróneo L7 y L15</w:t>
-      </w:r>
-    </w:p>
-    <w:p>
-      <w:r>
-        <w:rPr>
-          <w:rFonts w:ascii="Courier New" w:eastAsia="Courier New" w:hAnsi="Courier New" w:cs="Courier New"/>
-          <w:i/>
-          <w:color w:val="282846"/>
-          <w:sz w:val="23"/>
-          <w:szCs w:val="23"/>
+      <w:bookmarkStart w:id="19" w:name="_j5yv2b58b7lt" w:colFirst="0" w:colLast="0"/>
+      <w:bookmarkEnd w:id="19"/>
+      <w:r>
+        <w:t xml:space="preserve">Evento contiene palabra </w:t>
+      </w:r>
+      <w:proofErr w:type="spellStart"/>
+      <w:r>
+        <w:t>Event</w:t>
+      </w:r>
+      <w:proofErr w:type="spellEnd"/>
+      <w:r>
+        <w:t xml:space="preserve"> redundante en su nombre L16</w:t>
+      </w:r>
+    </w:p>
+    <w:p>
+      <w:r>
+        <w:rPr>
+          <w:highlight w:val="green"/>
+        </w:rPr>
+        <w:t xml:space="preserve">No es necesario que los eventos tengan la palabra </w:t>
+      </w:r>
+      <w:proofErr w:type="spellStart"/>
+      <w:r>
+        <w:rPr>
+          <w:highlight w:val="green"/>
+        </w:rPr>
+        <w:t>Event</w:t>
+      </w:r>
+      <w:proofErr w:type="spellEnd"/>
+      <w:r>
+        <w:rPr>
+          <w:highlight w:val="green"/>
+        </w:rPr>
+        <w:t xml:space="preserve"> en su nombre. Es como a una variable agregarle “Var”. El estilo usado en eventos es comenzar por mayúsculas cada palabra y el verbo en pasado, porque es una acción que se realizó, no que se está realizando. En este caso sería </w:t>
+      </w:r>
+      <w:proofErr w:type="spellStart"/>
+      <w:r>
+        <w:rPr>
+          <w:rFonts w:ascii="Courier New" w:eastAsia="Courier New" w:hAnsi="Courier New" w:cs="Courier New"/>
+          <w:i/>
+          <w:color w:val="282846"/>
+          <w:sz w:val="23"/>
+          <w:szCs w:val="23"/>
+          <w:highlight w:val="green"/>
+          <w:shd w:val="clear" w:color="auto" w:fill="F7F7F7"/>
+        </w:rPr>
+        <w:t>AssetAndProtocolCreated</w:t>
+      </w:r>
+      <w:proofErr w:type="spellEnd"/>
+      <w:r>
+        <w:rPr>
+          <w:highlight w:val="green"/>
+        </w:rPr>
+        <w:t>.</w:t>
+      </w:r>
+    </w:p>
+    <w:p>
+      <w:pPr>
+        <w:pStyle w:val="Ttulo4"/>
+      </w:pPr>
+      <w:bookmarkStart w:id="20" w:name="_xhacvmzb2mxz" w:colFirst="0" w:colLast="0"/>
+      <w:bookmarkEnd w:id="20"/>
+      <w:r>
+        <w:lastRenderedPageBreak/>
+        <w:t xml:space="preserve">Funciones deberían ser </w:t>
+      </w:r>
+      <w:proofErr w:type="spellStart"/>
+      <w:r>
+        <w:t>external</w:t>
+      </w:r>
+      <w:proofErr w:type="spellEnd"/>
+    </w:p>
+    <w:p>
+      <w:r>
+        <w:rPr>
+          <w:highlight w:val="green"/>
+        </w:rPr>
+        <w:t xml:space="preserve">Todas las funciones de este contrato nunca son llamadas por </w:t>
+      </w:r>
+      <w:proofErr w:type="spellStart"/>
+      <w:r>
+        <w:rPr>
+          <w:highlight w:val="green"/>
+        </w:rPr>
+        <w:t>si</w:t>
+      </w:r>
+      <w:proofErr w:type="spellEnd"/>
+      <w:r>
+        <w:rPr>
+          <w:highlight w:val="green"/>
+        </w:rPr>
+        <w:t xml:space="preserve"> mismo, por lo que no necesitan ser </w:t>
+      </w:r>
+      <w:proofErr w:type="spellStart"/>
+      <w:r>
+        <w:rPr>
+          <w:rFonts w:ascii="Courier New" w:eastAsia="Courier New" w:hAnsi="Courier New" w:cs="Courier New"/>
+          <w:i/>
+          <w:color w:val="282846"/>
+          <w:sz w:val="23"/>
+          <w:szCs w:val="23"/>
+          <w:highlight w:val="green"/>
+          <w:shd w:val="clear" w:color="auto" w:fill="F7F7F7"/>
+        </w:rPr>
+        <w:t>public</w:t>
+      </w:r>
+      <w:proofErr w:type="spellEnd"/>
+      <w:r>
+        <w:rPr>
+          <w:highlight w:val="green"/>
+        </w:rPr>
+        <w:t xml:space="preserve">, se las puede restringir a </w:t>
+      </w:r>
+      <w:proofErr w:type="spellStart"/>
+      <w:r>
+        <w:rPr>
+          <w:rFonts w:ascii="Courier New" w:eastAsia="Courier New" w:hAnsi="Courier New" w:cs="Courier New"/>
+          <w:i/>
+          <w:color w:val="282846"/>
+          <w:sz w:val="23"/>
+          <w:szCs w:val="23"/>
+          <w:highlight w:val="green"/>
+          <w:shd w:val="clear" w:color="auto" w:fill="F7F7F7"/>
+        </w:rPr>
+        <w:t>external</w:t>
+      </w:r>
+      <w:proofErr w:type="spellEnd"/>
+      <w:r>
+        <w:rPr>
+          <w:highlight w:val="green"/>
+        </w:rPr>
+        <w:t>.</w:t>
+      </w:r>
+    </w:p>
+    <w:p>
+      <w:pPr>
+        <w:pStyle w:val="Ttulo4"/>
+      </w:pPr>
+      <w:bookmarkStart w:id="21" w:name="_t9ecpax9hmyf" w:colFirst="0" w:colLast="0"/>
+      <w:bookmarkEnd w:id="21"/>
+      <w:r>
+        <w:t xml:space="preserve">Función </w:t>
+      </w:r>
+      <w:proofErr w:type="spellStart"/>
+      <w:r>
+        <w:t>createAssetAnx|dProtocol</w:t>
+      </w:r>
+      <w:proofErr w:type="spellEnd"/>
+      <w:r>
+        <w:t xml:space="preserve"> no aclara formato de parámetros _</w:t>
+      </w:r>
+      <w:proofErr w:type="spellStart"/>
+      <w:r>
+        <w:t>price</w:t>
+      </w:r>
+      <w:proofErr w:type="spellEnd"/>
+      <w:r>
+        <w:t xml:space="preserve"> e _</w:t>
+      </w:r>
+      <w:proofErr w:type="spellStart"/>
+      <w:r>
+        <w:t>initalSupply</w:t>
+      </w:r>
+      <w:proofErr w:type="spellEnd"/>
+    </w:p>
+    <w:p>
+      <w:pPr>
+        <w:rPr>
+          <w:highlight w:val="yellow"/>
+        </w:rPr>
+      </w:pPr>
+      <w:r>
+        <w:rPr>
+          <w:highlight w:val="yellow"/>
+        </w:rPr>
+        <w:t xml:space="preserve">El precio dado por los oráculo tiene 8 decimales, mientras que el valor de </w:t>
+      </w:r>
+      <w:proofErr w:type="gramStart"/>
+      <w:r>
+        <w:rPr>
+          <w:highlight w:val="yellow"/>
+        </w:rPr>
+        <w:t>ETH  y</w:t>
+      </w:r>
+      <w:proofErr w:type="gramEnd"/>
+      <w:r>
+        <w:rPr>
+          <w:highlight w:val="yellow"/>
+        </w:rPr>
+        <w:t xml:space="preserve"> </w:t>
+      </w:r>
+      <w:proofErr w:type="spellStart"/>
+      <w:r>
+        <w:rPr>
+          <w:rFonts w:ascii="Courier New" w:eastAsia="Courier New" w:hAnsi="Courier New" w:cs="Courier New"/>
+          <w:i/>
+          <w:color w:val="282846"/>
+          <w:sz w:val="23"/>
+          <w:szCs w:val="23"/>
+          <w:highlight w:val="yellow"/>
+          <w:shd w:val="clear" w:color="auto" w:fill="F7F7F7"/>
+        </w:rPr>
+        <w:t>msg.value</w:t>
+      </w:r>
+      <w:proofErr w:type="spellEnd"/>
+      <w:r>
+        <w:rPr>
+          <w:highlight w:val="yellow"/>
+        </w:rPr>
+        <w:t xml:space="preserve"> está en 18 decimales, por lo que es necesario un comentario, o alguna documentación que aclare con que decimales debe enviarse el parámetro </w:t>
+      </w:r>
+      <w:r>
+        <w:rPr>
+          <w:rFonts w:ascii="Courier New" w:eastAsia="Courier New" w:hAnsi="Courier New" w:cs="Courier New"/>
+          <w:i/>
+          <w:color w:val="282846"/>
+          <w:sz w:val="23"/>
+          <w:szCs w:val="23"/>
+          <w:highlight w:val="yellow"/>
           <w:shd w:val="clear" w:color="auto" w:fill="F7F7F7"/>
         </w:rPr>
         <w:t>_</w:t>
@@ -3415,26 +4164,1104 @@
           <w:color w:val="282846"/>
           <w:sz w:val="23"/>
           <w:szCs w:val="23"/>
-          <w:shd w:val="clear" w:color="auto" w:fill="F7F7F7"/>
-        </w:rPr>
-        <w:t>divisibleAssets</w:t>
-      </w:r>
-      <w:proofErr w:type="spellEnd"/>
-      <w:r>
+          <w:highlight w:val="yellow"/>
+          <w:shd w:val="clear" w:color="auto" w:fill="F7F7F7"/>
+        </w:rPr>
+        <w:t>price</w:t>
+      </w:r>
+      <w:proofErr w:type="spellEnd"/>
+      <w:r>
+        <w:rPr>
+          <w:highlight w:val="yellow"/>
+        </w:rPr>
+        <w:t xml:space="preserve">. </w:t>
+      </w:r>
+    </w:p>
+    <w:p>
+      <w:pPr>
+        <w:rPr>
+          <w:highlight w:val="yellow"/>
+        </w:rPr>
+      </w:pPr>
+    </w:p>
+    <w:p>
+      <w:pPr>
+        <w:rPr>
+          <w:highlight w:val="yellow"/>
+        </w:rPr>
+      </w:pPr>
+      <w:r>
+        <w:rPr>
+          <w:highlight w:val="yellow"/>
+        </w:rPr>
+        <w:t>Además de aclarar si el precio a enviarse es en USD, ETH u otra moneda.</w:t>
+      </w:r>
+    </w:p>
+    <w:p>
+      <w:pPr>
+        <w:rPr>
+          <w:highlight w:val="yellow"/>
+        </w:rPr>
+      </w:pPr>
+    </w:p>
+    <w:p>
+      <w:r>
+        <w:rPr>
+          <w:highlight w:val="yellow"/>
+        </w:rPr>
+        <w:t xml:space="preserve">Algo similar ocurre con </w:t>
+      </w:r>
+      <w:r>
+        <w:rPr>
+          <w:rFonts w:ascii="Courier New" w:eastAsia="Courier New" w:hAnsi="Courier New" w:cs="Courier New"/>
+          <w:i/>
+          <w:color w:val="282846"/>
+          <w:sz w:val="23"/>
+          <w:szCs w:val="23"/>
+          <w:highlight w:val="yellow"/>
+          <w:shd w:val="clear" w:color="auto" w:fill="F7F7F7"/>
+        </w:rPr>
+        <w:t>_</w:t>
+      </w:r>
+      <w:proofErr w:type="spellStart"/>
+      <w:r>
+        <w:rPr>
+          <w:rFonts w:ascii="Courier New" w:eastAsia="Courier New" w:hAnsi="Courier New" w:cs="Courier New"/>
+          <w:i/>
+          <w:color w:val="282846"/>
+          <w:sz w:val="23"/>
+          <w:szCs w:val="23"/>
+          <w:highlight w:val="yellow"/>
+          <w:shd w:val="clear" w:color="auto" w:fill="F7F7F7"/>
+        </w:rPr>
+        <w:t>initialSupply</w:t>
+      </w:r>
+      <w:proofErr w:type="spellEnd"/>
+      <w:r>
+        <w:rPr>
+          <w:highlight w:val="yellow"/>
+        </w:rPr>
+        <w:t xml:space="preserve">, donde debería aclararse la cantidad de decimales. </w:t>
+      </w:r>
+      <w:proofErr w:type="gramStart"/>
+      <w:r>
+        <w:rPr>
+          <w:highlight w:val="yellow"/>
+        </w:rPr>
+        <w:t xml:space="preserve">Si quiero generar 5000 </w:t>
+      </w:r>
+      <w:proofErr w:type="spellStart"/>
+      <w:r>
+        <w:rPr>
+          <w:highlight w:val="yellow"/>
+        </w:rPr>
+        <w:t>tokens</w:t>
+      </w:r>
+      <w:proofErr w:type="spellEnd"/>
+      <w:r>
+        <w:rPr>
+          <w:highlight w:val="yellow"/>
+        </w:rPr>
+        <w:t>, debo enviar como parámetro 5000?</w:t>
+      </w:r>
+      <w:proofErr w:type="gramEnd"/>
+      <w:r>
+        <w:rPr>
+          <w:highlight w:val="yellow"/>
+        </w:rPr>
+        <w:t xml:space="preserve"> 5000*10^18? 5000*10^8? 5?</w:t>
+      </w:r>
+    </w:p>
+    <w:p>
+      <w:pPr>
+        <w:pStyle w:val="Ttulo4"/>
+      </w:pPr>
+      <w:bookmarkStart w:id="22" w:name="_nit9xjfo6t71" w:colFirst="0" w:colLast="0"/>
+      <w:bookmarkEnd w:id="22"/>
+      <w:r>
+        <w:t>Decimales poco claros L38 - 40</w:t>
+      </w:r>
+    </w:p>
+    <w:p>
+      <w:r>
+        <w:rPr>
+          <w:highlight w:val="yellow"/>
+        </w:rPr>
+        <w:t xml:space="preserve">Relacionado al error anterior, se realizan varios cálculos con un comportamiento impredecible al no saber los decimales de cada valor. Por </w:t>
+      </w:r>
+      <w:proofErr w:type="gramStart"/>
+      <w:r>
+        <w:rPr>
+          <w:highlight w:val="yellow"/>
+        </w:rPr>
+        <w:t>ejemplo</w:t>
+      </w:r>
+      <w:proofErr w:type="gramEnd"/>
+      <w:r>
+        <w:rPr>
+          <w:highlight w:val="yellow"/>
+        </w:rPr>
+        <w:t xml:space="preserve"> </w:t>
+      </w:r>
+      <w:proofErr w:type="spellStart"/>
+      <w:r>
+        <w:rPr>
+          <w:rFonts w:ascii="Courier New" w:eastAsia="Courier New" w:hAnsi="Courier New" w:cs="Courier New"/>
+          <w:i/>
+          <w:color w:val="282846"/>
+          <w:sz w:val="23"/>
+          <w:szCs w:val="23"/>
+          <w:highlight w:val="yellow"/>
+          <w:shd w:val="clear" w:color="auto" w:fill="F7F7F7"/>
+        </w:rPr>
+        <w:t>msg_value_in_usd</w:t>
+      </w:r>
+      <w:proofErr w:type="spellEnd"/>
+      <w:r>
+        <w:rPr>
+          <w:highlight w:val="yellow"/>
+        </w:rPr>
+        <w:t xml:space="preserve"> tiene 26 decimales (18 de </w:t>
+      </w:r>
+      <w:proofErr w:type="spellStart"/>
+      <w:r>
+        <w:rPr>
+          <w:rFonts w:ascii="Courier New" w:eastAsia="Courier New" w:hAnsi="Courier New" w:cs="Courier New"/>
+          <w:i/>
+          <w:color w:val="282846"/>
+          <w:sz w:val="23"/>
+          <w:szCs w:val="23"/>
+          <w:highlight w:val="yellow"/>
+          <w:shd w:val="clear" w:color="auto" w:fill="F7F7F7"/>
+        </w:rPr>
+        <w:t>msg.value</w:t>
+      </w:r>
+      <w:proofErr w:type="spellEnd"/>
+      <w:r>
+        <w:rPr>
+          <w:highlight w:val="yellow"/>
+        </w:rPr>
+        <w:t xml:space="preserve"> + 8 del precio dado por el oráculo). Luego se realiza </w:t>
+      </w:r>
+      <w:r>
+        <w:rPr>
+          <w:rFonts w:ascii="Courier New" w:eastAsia="Courier New" w:hAnsi="Courier New" w:cs="Courier New"/>
+          <w:i/>
+          <w:color w:val="282846"/>
+          <w:sz w:val="23"/>
+          <w:szCs w:val="23"/>
+          <w:highlight w:val="yellow"/>
+          <w:shd w:val="clear" w:color="auto" w:fill="F7F7F7"/>
+        </w:rPr>
+        <w:t>_</w:t>
+      </w:r>
+      <w:proofErr w:type="spellStart"/>
+      <w:r>
+        <w:rPr>
+          <w:rFonts w:ascii="Courier New" w:eastAsia="Courier New" w:hAnsi="Courier New" w:cs="Courier New"/>
+          <w:i/>
+          <w:color w:val="282846"/>
+          <w:sz w:val="23"/>
+          <w:szCs w:val="23"/>
+          <w:highlight w:val="yellow"/>
+          <w:shd w:val="clear" w:color="auto" w:fill="F7F7F7"/>
+        </w:rPr>
+        <w:t>price</w:t>
+      </w:r>
+      <w:proofErr w:type="spellEnd"/>
+      <w:r>
+        <w:rPr>
+          <w:rFonts w:ascii="Courier New" w:eastAsia="Courier New" w:hAnsi="Courier New" w:cs="Courier New"/>
+          <w:i/>
+          <w:color w:val="282846"/>
+          <w:sz w:val="23"/>
+          <w:szCs w:val="23"/>
+          <w:highlight w:val="yellow"/>
+          <w:shd w:val="clear" w:color="auto" w:fill="F7F7F7"/>
+        </w:rPr>
+        <w:t xml:space="preserve"> * _</w:t>
+      </w:r>
+      <w:proofErr w:type="spellStart"/>
+      <w:r>
+        <w:rPr>
+          <w:rFonts w:ascii="Courier New" w:eastAsia="Courier New" w:hAnsi="Courier New" w:cs="Courier New"/>
+          <w:i/>
+          <w:color w:val="282846"/>
+          <w:sz w:val="23"/>
+          <w:szCs w:val="23"/>
+          <w:highlight w:val="yellow"/>
+          <w:shd w:val="clear" w:color="auto" w:fill="F7F7F7"/>
+        </w:rPr>
+        <w:t>initialSupply</w:t>
+      </w:r>
+      <w:proofErr w:type="spellEnd"/>
+      <w:r>
+        <w:rPr>
+          <w:rFonts w:ascii="Courier New" w:eastAsia="Courier New" w:hAnsi="Courier New" w:cs="Courier New"/>
+          <w:i/>
+          <w:color w:val="282846"/>
+          <w:sz w:val="23"/>
+          <w:szCs w:val="23"/>
+          <w:highlight w:val="yellow"/>
+          <w:shd w:val="clear" w:color="auto" w:fill="F7F7F7"/>
+        </w:rPr>
+        <w:t xml:space="preserve"> / ETH_FACTOR</w:t>
+      </w:r>
+      <w:r>
+        <w:rPr>
+          <w:highlight w:val="yellow"/>
+        </w:rPr>
+        <w:t xml:space="preserve">, que sería correcto si </w:t>
+      </w:r>
+      <w:r>
+        <w:rPr>
+          <w:rFonts w:ascii="Courier New" w:eastAsia="Courier New" w:hAnsi="Courier New" w:cs="Courier New"/>
+          <w:i/>
+          <w:color w:val="282846"/>
+          <w:sz w:val="23"/>
+          <w:szCs w:val="23"/>
+          <w:highlight w:val="yellow"/>
+          <w:shd w:val="clear" w:color="auto" w:fill="F7F7F7"/>
+        </w:rPr>
+        <w:t>_</w:t>
+      </w:r>
+      <w:proofErr w:type="spellStart"/>
+      <w:r>
+        <w:rPr>
+          <w:rFonts w:ascii="Courier New" w:eastAsia="Courier New" w:hAnsi="Courier New" w:cs="Courier New"/>
+          <w:i/>
+          <w:color w:val="282846"/>
+          <w:sz w:val="23"/>
+          <w:szCs w:val="23"/>
+          <w:highlight w:val="yellow"/>
+          <w:shd w:val="clear" w:color="auto" w:fill="F7F7F7"/>
+        </w:rPr>
+        <w:t>price</w:t>
+      </w:r>
+      <w:proofErr w:type="spellEnd"/>
+      <w:r>
+        <w:rPr>
+          <w:highlight w:val="yellow"/>
+        </w:rPr>
+        <w:t xml:space="preserve"> tuviese 8 decimales y </w:t>
+      </w:r>
+      <w:r>
+        <w:rPr>
+          <w:rFonts w:ascii="Courier New" w:eastAsia="Courier New" w:hAnsi="Courier New" w:cs="Courier New"/>
+          <w:i/>
+          <w:color w:val="282846"/>
+          <w:sz w:val="23"/>
+          <w:szCs w:val="23"/>
+          <w:highlight w:val="yellow"/>
+          <w:shd w:val="clear" w:color="auto" w:fill="F7F7F7"/>
+        </w:rPr>
+        <w:t>_</w:t>
+      </w:r>
+      <w:proofErr w:type="spellStart"/>
+      <w:r>
+        <w:rPr>
+          <w:rFonts w:ascii="Courier New" w:eastAsia="Courier New" w:hAnsi="Courier New" w:cs="Courier New"/>
+          <w:i/>
+          <w:color w:val="282846"/>
+          <w:sz w:val="23"/>
+          <w:szCs w:val="23"/>
+          <w:highlight w:val="yellow"/>
+          <w:shd w:val="clear" w:color="auto" w:fill="F7F7F7"/>
+        </w:rPr>
+        <w:t>initialSupply</w:t>
+      </w:r>
+      <w:proofErr w:type="spellEnd"/>
+      <w:r>
+        <w:rPr>
+          <w:highlight w:val="yellow"/>
+        </w:rPr>
+        <w:t xml:space="preserve"> 18, pero esto no se aclara por lo que el usuario, en confusión, podría enviar los valores con otro formato. Y esto suponiendo que </w:t>
+      </w:r>
+      <w:r>
+        <w:rPr>
+          <w:rFonts w:ascii="Courier New" w:eastAsia="Courier New" w:hAnsi="Courier New" w:cs="Courier New"/>
+          <w:i/>
+          <w:color w:val="282846"/>
+          <w:sz w:val="23"/>
+          <w:szCs w:val="23"/>
+          <w:highlight w:val="yellow"/>
+          <w:shd w:val="clear" w:color="auto" w:fill="F7F7F7"/>
+        </w:rPr>
+        <w:t>_</w:t>
+      </w:r>
+      <w:proofErr w:type="spellStart"/>
+      <w:r>
+        <w:rPr>
+          <w:rFonts w:ascii="Courier New" w:eastAsia="Courier New" w:hAnsi="Courier New" w:cs="Courier New"/>
+          <w:i/>
+          <w:color w:val="282846"/>
+          <w:sz w:val="23"/>
+          <w:szCs w:val="23"/>
+          <w:highlight w:val="yellow"/>
+          <w:shd w:val="clear" w:color="auto" w:fill="F7F7F7"/>
+        </w:rPr>
+        <w:t>price</w:t>
+      </w:r>
+      <w:proofErr w:type="spellEnd"/>
+      <w:r>
+        <w:rPr>
+          <w:highlight w:val="yellow"/>
+        </w:rPr>
+        <w:t xml:space="preserve"> se envía en USD.</w:t>
+      </w:r>
+    </w:p>
+    <w:p>
+      <w:pPr>
+        <w:pStyle w:val="Ttulo4"/>
+      </w:pPr>
+      <w:bookmarkStart w:id="23" w:name="_j8du3x85ikev" w:colFirst="0" w:colLast="0"/>
+      <w:bookmarkEnd w:id="23"/>
+      <w:r>
+        <w:t>Funciones L67 - L79 sin restricción de acceso</w:t>
+      </w:r>
+    </w:p>
+    <w:p>
+      <w:r>
+        <w:rPr>
+          <w:highlight w:val="green"/>
+        </w:rPr>
+        <w:t xml:space="preserve">Las funciones </w:t>
+      </w:r>
+      <w:proofErr w:type="spellStart"/>
+      <w:r>
+        <w:rPr>
+          <w:rFonts w:ascii="Courier New" w:eastAsia="Courier New" w:hAnsi="Courier New" w:cs="Courier New"/>
+          <w:i/>
+          <w:color w:val="282846"/>
+          <w:sz w:val="23"/>
+          <w:szCs w:val="23"/>
+          <w:highlight w:val="green"/>
+          <w:shd w:val="clear" w:color="auto" w:fill="F7F7F7"/>
+        </w:rPr>
+        <w:t>setAssetFactory</w:t>
+      </w:r>
+      <w:proofErr w:type="spellEnd"/>
+      <w:r>
+        <w:rPr>
+          <w:rFonts w:ascii="Courier New" w:eastAsia="Courier New" w:hAnsi="Courier New" w:cs="Courier New"/>
+          <w:i/>
+          <w:color w:val="282846"/>
+          <w:sz w:val="23"/>
+          <w:szCs w:val="23"/>
+          <w:highlight w:val="green"/>
+          <w:shd w:val="clear" w:color="auto" w:fill="F7F7F7"/>
+        </w:rPr>
+        <w:t xml:space="preserve">, </w:t>
+      </w:r>
+      <w:proofErr w:type="spellStart"/>
+      <w:r>
+        <w:rPr>
+          <w:rFonts w:ascii="Courier New" w:eastAsia="Courier New" w:hAnsi="Courier New" w:cs="Courier New"/>
+          <w:i/>
+          <w:color w:val="282846"/>
+          <w:sz w:val="23"/>
+          <w:szCs w:val="23"/>
+          <w:highlight w:val="green"/>
+          <w:shd w:val="clear" w:color="auto" w:fill="F7F7F7"/>
+        </w:rPr>
+        <w:t>setLendingBorrowingFactory</w:t>
+      </w:r>
+      <w:proofErr w:type="spellEnd"/>
+      <w:r>
+        <w:rPr>
+          <w:rFonts w:ascii="Courier New" w:eastAsia="Courier New" w:hAnsi="Courier New" w:cs="Courier New"/>
+          <w:i/>
+          <w:color w:val="282846"/>
+          <w:sz w:val="23"/>
+          <w:szCs w:val="23"/>
+          <w:highlight w:val="green"/>
+          <w:shd w:val="clear" w:color="auto" w:fill="F7F7F7"/>
+        </w:rPr>
         <w:t xml:space="preserve"> y </w:t>
       </w:r>
-      <w:r>
-        <w:rPr>
-          <w:rFonts w:ascii="Courier New" w:eastAsia="Courier New" w:hAnsi="Courier New" w:cs="Courier New"/>
-          <w:i/>
-          <w:color w:val="282846"/>
-          <w:sz w:val="23"/>
-          <w:szCs w:val="23"/>
-          <w:shd w:val="clear" w:color="auto" w:fill="F7F7F7"/>
-        </w:rPr>
-        <w:t>_</w:t>
-      </w:r>
-      <w:proofErr w:type="spellStart"/>
+      <w:proofErr w:type="spellStart"/>
+      <w:r>
+        <w:rPr>
+          <w:rFonts w:ascii="Courier New" w:eastAsia="Courier New" w:hAnsi="Courier New" w:cs="Courier New"/>
+          <w:i/>
+          <w:color w:val="282846"/>
+          <w:sz w:val="23"/>
+          <w:szCs w:val="23"/>
+          <w:highlight w:val="green"/>
+          <w:shd w:val="clear" w:color="auto" w:fill="F7F7F7"/>
+        </w:rPr>
+        <w:t>setPriceConsumer</w:t>
+      </w:r>
+      <w:proofErr w:type="spellEnd"/>
+      <w:r>
+        <w:rPr>
+          <w:highlight w:val="green"/>
+        </w:rPr>
+        <w:t xml:space="preserve"> pueden ser llamadas por cualquier dirección.</w:t>
+      </w:r>
+    </w:p>
+    <w:p>
+      <w:pPr>
+        <w:pStyle w:val="Ttulo4"/>
+      </w:pPr>
+      <w:bookmarkStart w:id="24" w:name="_er8cfn2engy0" w:colFirst="0" w:colLast="0"/>
+      <w:bookmarkEnd w:id="24"/>
+      <w:r>
+        <w:t>Cambios en direcciones de contratos sin eventos</w:t>
+      </w:r>
+    </w:p>
+    <w:p>
+      <w:r>
+        <w:rPr>
+          <w:highlight w:val="green"/>
+        </w:rPr>
+        <w:t>Las funciones set que actualizan contratos que utiliza el protocolo también deberían emitir eventos. Ya que su actualización pone en riesgo el funcionamiento del protocolo.</w:t>
+      </w:r>
+    </w:p>
+    <w:p>
+      <w:pPr>
+        <w:pStyle w:val="Ttulo4"/>
+      </w:pPr>
+      <w:bookmarkStart w:id="25" w:name="_mex3vea9wyup" w:colFirst="0" w:colLast="0"/>
+      <w:bookmarkEnd w:id="25"/>
+      <w:proofErr w:type="spellStart"/>
+      <w:r>
+        <w:t>Seteo</w:t>
+      </w:r>
+      <w:proofErr w:type="spellEnd"/>
+      <w:r>
+        <w:t xml:space="preserve"> de contratos en constructor ahorraría</w:t>
+      </w:r>
+      <w:bookmarkStart w:id="26" w:name="_GoBack"/>
+      <w:bookmarkEnd w:id="26"/>
+      <w:r>
+        <w:t xml:space="preserve"> gas</w:t>
+      </w:r>
+    </w:p>
+    <w:p>
+      <w:r>
+        <w:rPr>
+          <w:highlight w:val="green"/>
+        </w:rPr>
+        <w:t xml:space="preserve">Al margen de que existan las funciones set para actualizar los contratos, se podría tener un constructor que los reciba, para que así al momento del </w:t>
+      </w:r>
+      <w:proofErr w:type="spellStart"/>
+      <w:r>
+        <w:rPr>
+          <w:highlight w:val="green"/>
+        </w:rPr>
+        <w:t>deploy</w:t>
+      </w:r>
+      <w:proofErr w:type="spellEnd"/>
+      <w:r>
+        <w:rPr>
+          <w:highlight w:val="green"/>
+        </w:rPr>
+        <w:t xml:space="preserve"> ya se tengan unos contratos iniciales y evitar además del </w:t>
+      </w:r>
+      <w:proofErr w:type="spellStart"/>
+      <w:r>
+        <w:rPr>
+          <w:highlight w:val="green"/>
+        </w:rPr>
+        <w:t>deploy</w:t>
+      </w:r>
+      <w:proofErr w:type="spellEnd"/>
+      <w:r>
+        <w:rPr>
+          <w:highlight w:val="green"/>
+        </w:rPr>
+        <w:t xml:space="preserve">, tener que enviar 3 transacciones para </w:t>
+      </w:r>
+      <w:proofErr w:type="spellStart"/>
+      <w:r>
+        <w:rPr>
+          <w:highlight w:val="green"/>
+        </w:rPr>
+        <w:t>setear</w:t>
+      </w:r>
+      <w:proofErr w:type="spellEnd"/>
+      <w:r>
+        <w:rPr>
+          <w:highlight w:val="green"/>
+        </w:rPr>
+        <w:t xml:space="preserve"> los contratos.</w:t>
+      </w:r>
+    </w:p>
+    <w:p>
+      <w:pPr>
+        <w:pStyle w:val="Ttulo4"/>
+      </w:pPr>
+      <w:bookmarkStart w:id="27" w:name="_t2llmgnm9d7d" w:colFirst="0" w:colLast="0"/>
+      <w:bookmarkEnd w:id="27"/>
+      <w:r>
+        <w:t xml:space="preserve">Función </w:t>
+      </w:r>
+      <w:proofErr w:type="spellStart"/>
+      <w:r>
+        <w:t>createAssetAndProtocol</w:t>
+      </w:r>
+      <w:proofErr w:type="spellEnd"/>
+      <w:r>
+        <w:t xml:space="preserve"> nunca envía los </w:t>
+      </w:r>
+      <w:proofErr w:type="spellStart"/>
+      <w:r>
+        <w:t>tokens</w:t>
+      </w:r>
+      <w:proofErr w:type="spellEnd"/>
+    </w:p>
+    <w:p>
+      <w:r>
+        <w:t xml:space="preserve">Esta función llama a </w:t>
+      </w:r>
+      <w:proofErr w:type="spellStart"/>
+      <w:r>
+        <w:rPr>
+          <w:rFonts w:ascii="Courier New" w:eastAsia="Courier New" w:hAnsi="Courier New" w:cs="Courier New"/>
+          <w:i/>
+          <w:color w:val="282846"/>
+          <w:sz w:val="23"/>
+          <w:szCs w:val="23"/>
+          <w:shd w:val="clear" w:color="auto" w:fill="F7F7F7"/>
+        </w:rPr>
+        <w:t>assetFactory.createDivisibleAsset</w:t>
+      </w:r>
+      <w:proofErr w:type="spellEnd"/>
+      <w:r>
+        <w:t xml:space="preserve">, por lo que este contrato recibe los </w:t>
+      </w:r>
+      <w:proofErr w:type="spellStart"/>
+      <w:r>
+        <w:t>tokens</w:t>
+      </w:r>
+      <w:proofErr w:type="spellEnd"/>
+      <w:r>
+        <w:t xml:space="preserve">, pero luego no son enviados a ninguna parte. </w:t>
+      </w:r>
+      <w:proofErr w:type="gramStart"/>
+      <w:r>
+        <w:t>Además</w:t>
+      </w:r>
+      <w:proofErr w:type="gramEnd"/>
+      <w:r>
+        <w:t xml:space="preserve"> no hay forma de retirarlos ni comprarlos. Por lo que al </w:t>
+      </w:r>
+      <w:proofErr w:type="spellStart"/>
+      <w:r>
+        <w:t>tokenizar</w:t>
+      </w:r>
+      <w:proofErr w:type="spellEnd"/>
+      <w:r>
+        <w:t xml:space="preserve"> un activo mediante el </w:t>
+      </w:r>
+      <w:proofErr w:type="spellStart"/>
+      <w:r>
+        <w:t>Controller</w:t>
+      </w:r>
+      <w:proofErr w:type="spellEnd"/>
+      <w:r>
+        <w:t xml:space="preserve">, solo se pierde ETH y no hay forma de </w:t>
+      </w:r>
+      <w:proofErr w:type="spellStart"/>
+      <w:r>
+        <w:t>coprar</w:t>
+      </w:r>
+      <w:proofErr w:type="spellEnd"/>
+      <w:r>
+        <w:t xml:space="preserve"> los </w:t>
+      </w:r>
+      <w:proofErr w:type="spellStart"/>
+      <w:r>
+        <w:t>tokens</w:t>
+      </w:r>
+      <w:proofErr w:type="spellEnd"/>
+      <w:r>
+        <w:t xml:space="preserve"> generados.</w:t>
+      </w:r>
+    </w:p>
+    <w:p>
+      <w:r>
+        <w:lastRenderedPageBreak/>
+        <w:t xml:space="preserve">En los </w:t>
+      </w:r>
+      <w:proofErr w:type="spellStart"/>
+      <w:r>
+        <w:t>tests</w:t>
+      </w:r>
+      <w:proofErr w:type="spellEnd"/>
+      <w:r>
+        <w:t xml:space="preserve"> este error no aparece porque se llama directamente al contrato </w:t>
+      </w:r>
+      <w:proofErr w:type="spellStart"/>
+      <w:r>
+        <w:rPr>
+          <w:rFonts w:ascii="Courier New" w:eastAsia="Courier New" w:hAnsi="Courier New" w:cs="Courier New"/>
+          <w:i/>
+          <w:color w:val="282846"/>
+          <w:sz w:val="23"/>
+          <w:szCs w:val="23"/>
+          <w:shd w:val="clear" w:color="auto" w:fill="F7F7F7"/>
+        </w:rPr>
+        <w:t>AssetFactory</w:t>
+      </w:r>
+      <w:proofErr w:type="spellEnd"/>
+      <w:r>
+        <w:t xml:space="preserve">, entonces la dirección recibe los </w:t>
+      </w:r>
+      <w:proofErr w:type="spellStart"/>
+      <w:r>
+        <w:t>tokens</w:t>
+      </w:r>
+      <w:proofErr w:type="spellEnd"/>
+      <w:r>
+        <w:t xml:space="preserve"> que </w:t>
+      </w:r>
+      <w:proofErr w:type="spellStart"/>
+      <w:r>
+        <w:t>lugo</w:t>
+      </w:r>
+      <w:proofErr w:type="spellEnd"/>
+      <w:r>
+        <w:t xml:space="preserve"> utiliza para testear el </w:t>
+      </w:r>
+      <w:proofErr w:type="spellStart"/>
+      <w:r>
+        <w:t>lending</w:t>
+      </w:r>
+      <w:proofErr w:type="spellEnd"/>
+      <w:r>
+        <w:t xml:space="preserve">. Sin </w:t>
+      </w:r>
+      <w:proofErr w:type="gramStart"/>
+      <w:r>
+        <w:t>embargo</w:t>
+      </w:r>
+      <w:proofErr w:type="gramEnd"/>
+      <w:r>
+        <w:t xml:space="preserve"> al llamar directamente a </w:t>
+      </w:r>
+      <w:proofErr w:type="spellStart"/>
+      <w:r>
+        <w:rPr>
+          <w:rFonts w:ascii="Courier New" w:eastAsia="Courier New" w:hAnsi="Courier New" w:cs="Courier New"/>
+          <w:i/>
+          <w:color w:val="282846"/>
+          <w:sz w:val="23"/>
+          <w:szCs w:val="23"/>
+          <w:shd w:val="clear" w:color="auto" w:fill="F7F7F7"/>
+        </w:rPr>
+        <w:t>AssetFacotry</w:t>
+      </w:r>
+      <w:proofErr w:type="spellEnd"/>
+      <w:r>
+        <w:t>, no es necesario enviar ETH, por lo que se pierde uno de los pilares principales del protocolo.</w:t>
+      </w:r>
+    </w:p>
+    <w:p>
+      <w:pPr>
+        <w:pStyle w:val="Ttulo4"/>
+      </w:pPr>
+      <w:bookmarkStart w:id="28" w:name="_1wvtkzlibb8" w:colFirst="0" w:colLast="0"/>
+      <w:bookmarkEnd w:id="28"/>
+      <w:r>
+        <w:t xml:space="preserve">No hay forma de comprar los </w:t>
+      </w:r>
+      <w:proofErr w:type="spellStart"/>
+      <w:r>
+        <w:t>tokens</w:t>
+      </w:r>
+      <w:proofErr w:type="spellEnd"/>
+      <w:r>
+        <w:t xml:space="preserve"> generados y el ETH inicial nunca es devuelto</w:t>
+      </w:r>
+    </w:p>
+    <w:p>
+      <w:r>
+        <w:t xml:space="preserve">Los </w:t>
+      </w:r>
+      <w:proofErr w:type="spellStart"/>
+      <w:r>
+        <w:t>tokens</w:t>
+      </w:r>
+      <w:proofErr w:type="spellEnd"/>
+      <w:r>
+        <w:t xml:space="preserve"> generados mediante el </w:t>
+      </w:r>
+      <w:proofErr w:type="spellStart"/>
+      <w:r>
+        <w:rPr>
+          <w:rFonts w:ascii="Courier New" w:eastAsia="Courier New" w:hAnsi="Courier New" w:cs="Courier New"/>
+          <w:i/>
+          <w:color w:val="282846"/>
+          <w:sz w:val="23"/>
+          <w:szCs w:val="23"/>
+          <w:shd w:val="clear" w:color="auto" w:fill="F7F7F7"/>
+        </w:rPr>
+        <w:t>Controller</w:t>
+      </w:r>
+      <w:proofErr w:type="spellEnd"/>
+      <w:r>
+        <w:t xml:space="preserve"> quedan bloqueado en el mismo, no hay forma de adquirirlos. </w:t>
+      </w:r>
+      <w:proofErr w:type="gramStart"/>
+      <w:r>
+        <w:t>Además</w:t>
+      </w:r>
+      <w:proofErr w:type="gramEnd"/>
+      <w:r>
+        <w:t xml:space="preserve"> la documentación aclara que al vender el 90% de los </w:t>
+      </w:r>
+      <w:proofErr w:type="spellStart"/>
+      <w:r>
+        <w:t>tokens</w:t>
+      </w:r>
+      <w:proofErr w:type="spellEnd"/>
+      <w:r>
+        <w:t>, el usuario que lo creó recibe de regreso el ETH dado, esto nunca ocurre.</w:t>
+      </w:r>
+    </w:p>
+    <w:p>
+      <w:pPr>
+        <w:pStyle w:val="Ttulo3"/>
+      </w:pPr>
+      <w:bookmarkStart w:id="29" w:name="_t8eqespy2d" w:colFirst="0" w:colLast="0"/>
+      <w:bookmarkEnd w:id="29"/>
+      <w:proofErr w:type="spellStart"/>
+      <w:r>
+        <w:t>LendingBorrowingFactory.sol</w:t>
+      </w:r>
+      <w:proofErr w:type="spellEnd"/>
+    </w:p>
+    <w:p>
+      <w:pPr>
+        <w:pStyle w:val="Ttulo4"/>
+      </w:pPr>
+      <w:bookmarkStart w:id="30" w:name="_hpjqovh15jto" w:colFirst="0" w:colLast="0"/>
+      <w:bookmarkEnd w:id="30"/>
+      <w:r>
+        <w:t xml:space="preserve">Variable </w:t>
+      </w:r>
+      <w:proofErr w:type="spellStart"/>
+      <w:r>
+        <w:t>lendingBorrowing</w:t>
+      </w:r>
+      <w:proofErr w:type="spellEnd"/>
+      <w:r>
+        <w:t xml:space="preserve"> se castea varias veces a </w:t>
+      </w:r>
+      <w:proofErr w:type="spellStart"/>
+      <w:r>
+        <w:t>address</w:t>
+      </w:r>
+      <w:proofErr w:type="spellEnd"/>
+      <w:r>
+        <w:t xml:space="preserve"> L26</w:t>
+      </w:r>
+    </w:p>
+    <w:p>
+      <w:r>
+        <w:t xml:space="preserve">En lugar de castear una variable varias veces es mejor hacerlo cuando se la obtiene. La variable </w:t>
+      </w:r>
+      <w:proofErr w:type="spellStart"/>
+      <w:r>
+        <w:rPr>
+          <w:rFonts w:ascii="Courier New" w:eastAsia="Courier New" w:hAnsi="Courier New" w:cs="Courier New"/>
+          <w:i/>
+          <w:color w:val="282846"/>
+          <w:sz w:val="23"/>
+          <w:szCs w:val="23"/>
+          <w:shd w:val="clear" w:color="auto" w:fill="F7F7F7"/>
+        </w:rPr>
+        <w:t>lendingBorrowing</w:t>
+      </w:r>
+      <w:proofErr w:type="spellEnd"/>
+      <w:r>
+        <w:t xml:space="preserve"> se recibe con tipo </w:t>
+      </w:r>
+      <w:proofErr w:type="spellStart"/>
+      <w:proofErr w:type="gramStart"/>
+      <w:r>
+        <w:rPr>
+          <w:rFonts w:ascii="Courier New" w:eastAsia="Courier New" w:hAnsi="Courier New" w:cs="Courier New"/>
+          <w:i/>
+          <w:color w:val="282846"/>
+          <w:sz w:val="23"/>
+          <w:szCs w:val="23"/>
+          <w:shd w:val="clear" w:color="auto" w:fill="F7F7F7"/>
+        </w:rPr>
+        <w:t>LendingBorrowing</w:t>
+      </w:r>
+      <w:proofErr w:type="spellEnd"/>
+      <w:proofErr w:type="gramEnd"/>
+      <w:r>
+        <w:t xml:space="preserve"> pero nunca se lo utiliza, siempre se castea a </w:t>
+      </w:r>
+      <w:proofErr w:type="spellStart"/>
+      <w:r>
+        <w:rPr>
+          <w:rFonts w:ascii="Courier New" w:eastAsia="Courier New" w:hAnsi="Courier New" w:cs="Courier New"/>
+          <w:i/>
+          <w:color w:val="282846"/>
+          <w:sz w:val="23"/>
+          <w:szCs w:val="23"/>
+          <w:shd w:val="clear" w:color="auto" w:fill="F7F7F7"/>
+        </w:rPr>
+        <w:t>address</w:t>
+      </w:r>
+      <w:proofErr w:type="spellEnd"/>
+      <w:r>
+        <w:t xml:space="preserve">. </w:t>
+      </w:r>
+    </w:p>
+    <w:p>
+      <w:pPr>
+        <w:pStyle w:val="Ttulo4"/>
+      </w:pPr>
+      <w:bookmarkStart w:id="31" w:name="_b4zsvnoyxnk3" w:colFirst="0" w:colLast="0"/>
+      <w:bookmarkEnd w:id="31"/>
+      <w:r>
+        <w:t xml:space="preserve">Función </w:t>
+      </w:r>
+      <w:proofErr w:type="spellStart"/>
+      <w:r>
+        <w:t>allProtocols</w:t>
+      </w:r>
+      <w:proofErr w:type="spellEnd"/>
+      <w:r>
+        <w:t xml:space="preserve"> devuelve arreglo completo L43</w:t>
+      </w:r>
+    </w:p>
+    <w:p>
+      <w:r>
+        <w:t xml:space="preserve">Misma observación que en contrato </w:t>
+      </w:r>
+      <w:proofErr w:type="spellStart"/>
+      <w:r>
+        <w:rPr>
+          <w:rFonts w:ascii="Courier New" w:eastAsia="Courier New" w:hAnsi="Courier New" w:cs="Courier New"/>
+          <w:i/>
+          <w:color w:val="282846"/>
+          <w:sz w:val="23"/>
+          <w:szCs w:val="23"/>
+          <w:shd w:val="clear" w:color="auto" w:fill="F7F7F7"/>
+        </w:rPr>
+        <w:t>AssetFactory.sol</w:t>
+      </w:r>
+      <w:proofErr w:type="spellEnd"/>
+      <w:r>
+        <w:t xml:space="preserve"> en función </w:t>
+      </w:r>
+      <w:proofErr w:type="spellStart"/>
+      <w:r>
+        <w:rPr>
+          <w:rFonts w:ascii="Courier New" w:eastAsia="Courier New" w:hAnsi="Courier New" w:cs="Courier New"/>
+          <w:i/>
+          <w:color w:val="282846"/>
+          <w:sz w:val="23"/>
+          <w:szCs w:val="23"/>
+          <w:shd w:val="clear" w:color="auto" w:fill="F7F7F7"/>
+        </w:rPr>
+        <w:t>allAssets</w:t>
+      </w:r>
+      <w:proofErr w:type="spellEnd"/>
+      <w:r>
+        <w:t>.</w:t>
+      </w:r>
+    </w:p>
+    <w:p>
+      <w:pPr>
+        <w:pStyle w:val="Ttulo4"/>
+      </w:pPr>
+      <w:bookmarkStart w:id="32" w:name="_p4ryo9yxh7x7" w:colFirst="0" w:colLast="0"/>
+      <w:bookmarkEnd w:id="32"/>
+      <w:r>
+        <w:t xml:space="preserve">Todas las funciones pueden ser </w:t>
+      </w:r>
+      <w:proofErr w:type="spellStart"/>
+      <w:r>
+        <w:t>external</w:t>
+      </w:r>
+      <w:proofErr w:type="spellEnd"/>
+    </w:p>
+    <w:p>
+      <w:r>
+        <w:t xml:space="preserve">Misma observación que en </w:t>
+      </w:r>
+      <w:proofErr w:type="spellStart"/>
+      <w:r>
+        <w:rPr>
+          <w:rFonts w:ascii="Courier New" w:eastAsia="Courier New" w:hAnsi="Courier New" w:cs="Courier New"/>
+          <w:i/>
+          <w:color w:val="282846"/>
+          <w:sz w:val="23"/>
+          <w:szCs w:val="23"/>
+          <w:shd w:val="clear" w:color="auto" w:fill="F7F7F7"/>
+        </w:rPr>
+        <w:t>Controller.sol</w:t>
+      </w:r>
+      <w:proofErr w:type="spellEnd"/>
+      <w:r>
+        <w:t>.</w:t>
+      </w:r>
+    </w:p>
+    <w:p>
+      <w:pPr>
+        <w:pStyle w:val="Ttulo3"/>
+      </w:pPr>
+      <w:bookmarkStart w:id="33" w:name="_de1bpoak71c7" w:colFirst="0" w:colLast="0"/>
+      <w:bookmarkEnd w:id="33"/>
+      <w:proofErr w:type="spellStart"/>
+      <w:r>
+        <w:t>LendingBorrowing.sol</w:t>
+      </w:r>
+      <w:proofErr w:type="spellEnd"/>
+    </w:p>
+    <w:p>
+      <w:pPr>
+        <w:pStyle w:val="Ttulo4"/>
+      </w:pPr>
+      <w:bookmarkStart w:id="34" w:name="_a7awn77z84g" w:colFirst="0" w:colLast="0"/>
+      <w:bookmarkEnd w:id="34"/>
+      <w:proofErr w:type="spellStart"/>
+      <w:r>
+        <w:t>Import</w:t>
+      </w:r>
+      <w:proofErr w:type="spellEnd"/>
+      <w:r>
+        <w:t xml:space="preserve"> interfaces/IUniswapV2Router02.sol L9</w:t>
+      </w:r>
+    </w:p>
+    <w:p>
+      <w:r>
+        <w:t xml:space="preserve">Importa la </w:t>
+      </w:r>
+      <w:proofErr w:type="gramStart"/>
+      <w:r>
+        <w:t>interfaz</w:t>
+      </w:r>
+      <w:proofErr w:type="gramEnd"/>
+      <w:r>
+        <w:t xml:space="preserve"> pero nunca la utiliza.</w:t>
+      </w:r>
+    </w:p>
+    <w:p>
+      <w:pPr>
+        <w:pStyle w:val="Ttulo4"/>
+      </w:pPr>
+      <w:bookmarkStart w:id="35" w:name="_hapsuqmpdzm" w:colFirst="0" w:colLast="0"/>
+      <w:bookmarkEnd w:id="35"/>
+      <w:proofErr w:type="spellStart"/>
+      <w:r>
+        <w:t>Import</w:t>
+      </w:r>
+      <w:proofErr w:type="spellEnd"/>
+      <w:r>
+        <w:t xml:space="preserve"> </w:t>
+      </w:r>
+      <w:proofErr w:type="spellStart"/>
+      <w:r>
+        <w:t>hardhat</w:t>
+      </w:r>
+      <w:proofErr w:type="spellEnd"/>
+      <w:r>
+        <w:t>/</w:t>
+      </w:r>
+      <w:proofErr w:type="spellStart"/>
+      <w:r>
+        <w:t>console.sol</w:t>
+      </w:r>
+      <w:proofErr w:type="spellEnd"/>
+      <w:r>
+        <w:t xml:space="preserve"> L11</w:t>
+      </w:r>
+    </w:p>
+    <w:p>
+      <w:r>
+        <w:t xml:space="preserve">Librería para mostrar valores con </w:t>
+      </w:r>
+      <w:proofErr w:type="spellStart"/>
+      <w:r>
+        <w:t>hardhat</w:t>
+      </w:r>
+      <w:proofErr w:type="spellEnd"/>
+      <w:r>
+        <w:t xml:space="preserve">. No debería llegar a los </w:t>
+      </w:r>
+      <w:proofErr w:type="spellStart"/>
+      <w:r>
+        <w:t>commits</w:t>
+      </w:r>
+      <w:proofErr w:type="spellEnd"/>
+      <w:r>
+        <w:t>, además de que no la utiliza.</w:t>
+      </w:r>
+    </w:p>
+    <w:p>
+      <w:pPr>
+        <w:pStyle w:val="Ttulo4"/>
+      </w:pPr>
+      <w:bookmarkStart w:id="36" w:name="_ukludrh29vek" w:colFirst="0" w:colLast="0"/>
+      <w:bookmarkEnd w:id="36"/>
+      <w:r>
+        <w:t xml:space="preserve">Se utiliza </w:t>
+      </w:r>
+      <w:proofErr w:type="spellStart"/>
+      <w:r>
+        <w:t>assetFactory</w:t>
+      </w:r>
+      <w:proofErr w:type="spellEnd"/>
+      <w:r>
+        <w:t xml:space="preserve"> como oráculo, pero este nunca actualiza su precio L377</w:t>
+      </w:r>
+    </w:p>
+    <w:p>
+      <w:r>
+        <w:t xml:space="preserve">Para obtener el </w:t>
+      </w:r>
+      <w:proofErr w:type="spellStart"/>
+      <w:r>
+        <w:rPr>
+          <w:rFonts w:ascii="Courier New" w:eastAsia="Courier New" w:hAnsi="Courier New" w:cs="Courier New"/>
+          <w:i/>
+          <w:color w:val="282846"/>
+          <w:sz w:val="23"/>
+          <w:szCs w:val="23"/>
+          <w:shd w:val="clear" w:color="auto" w:fill="F7F7F7"/>
+        </w:rPr>
+        <w:t>price</w:t>
+      </w:r>
+      <w:proofErr w:type="spellEnd"/>
+      <w:r>
+        <w:t xml:space="preserve"> se llama a </w:t>
+      </w:r>
+      <w:proofErr w:type="spellStart"/>
+      <w:proofErr w:type="gramStart"/>
+      <w:r>
+        <w:rPr>
+          <w:rFonts w:ascii="Courier New" w:eastAsia="Courier New" w:hAnsi="Courier New" w:cs="Courier New"/>
+          <w:i/>
+          <w:color w:val="282846"/>
+          <w:sz w:val="23"/>
+          <w:szCs w:val="23"/>
+          <w:shd w:val="clear" w:color="auto" w:fill="F7F7F7"/>
+        </w:rPr>
+        <w:t>assetFactory</w:t>
+      </w:r>
+      <w:proofErr w:type="spellEnd"/>
+      <w:r>
+        <w:rPr>
+          <w:rFonts w:ascii="Courier New" w:eastAsia="Courier New" w:hAnsi="Courier New" w:cs="Courier New"/>
+          <w:i/>
+          <w:color w:val="282846"/>
+          <w:sz w:val="23"/>
+          <w:szCs w:val="23"/>
+          <w:shd w:val="clear" w:color="auto" w:fill="F7F7F7"/>
+        </w:rPr>
+        <w:t>._</w:t>
+      </w:r>
+      <w:proofErr w:type="spellStart"/>
+      <w:proofErr w:type="gramEnd"/>
       <w:r>
         <w:rPr>
           <w:rFonts w:ascii="Courier New" w:eastAsia="Courier New" w:hAnsi="Courier New" w:cs="Courier New"/>
@@ -3448,47 +5275,41 @@
       </w:r>
       <w:proofErr w:type="spellEnd"/>
       <w:r>
-        <w:t xml:space="preserve"> son variables públicas, por lo que n</w:t>
-      </w:r>
-      <w:r>
-        <w:t xml:space="preserve">o deberían tener un </w:t>
-      </w:r>
-      <w:proofErr w:type="spellStart"/>
-      <w:r>
-        <w:t>guión</w:t>
-      </w:r>
-      <w:proofErr w:type="spellEnd"/>
-      <w:r>
-        <w:t xml:space="preserve"> bajo al comienzo del nombre. Este formato se utiliza para variables privadas, parámetros de funciones y/o nombre de funciones privadas o internas, ya que lo que se busca es saber su alcance con solo ver el nombre.</w:t>
+        <w:t xml:space="preserve"> pero </w:t>
+      </w:r>
+      <w:proofErr w:type="spellStart"/>
+      <w:r>
+        <w:rPr>
+          <w:rFonts w:ascii="Courier New" w:eastAsia="Courier New" w:hAnsi="Courier New" w:cs="Courier New"/>
+          <w:i/>
+          <w:color w:val="282846"/>
+          <w:sz w:val="23"/>
+          <w:szCs w:val="23"/>
+          <w:shd w:val="clear" w:color="auto" w:fill="F7F7F7"/>
+        </w:rPr>
+        <w:t>AssetFactory</w:t>
+      </w:r>
+      <w:proofErr w:type="spellEnd"/>
+      <w:r>
+        <w:t xml:space="preserve"> nunca actualiza el precio de sus </w:t>
+      </w:r>
+      <w:proofErr w:type="spellStart"/>
+      <w:r>
+        <w:t>tokens</w:t>
+      </w:r>
+      <w:proofErr w:type="spellEnd"/>
+      <w:r>
+        <w:t xml:space="preserve">. </w:t>
       </w:r>
     </w:p>
     <w:p>
       <w:pPr>
         <w:pStyle w:val="Ttulo4"/>
       </w:pPr>
-      <w:bookmarkStart w:id="15" w:name="_qd4dws9r03zd" w:colFirst="0" w:colLast="0"/>
-      <w:bookmarkEnd w:id="15"/>
-      <w:r>
-        <w:t xml:space="preserve">Funciones </w:t>
-      </w:r>
-      <w:proofErr w:type="spellStart"/>
-      <w:r>
-        <w:t>create</w:t>
-      </w:r>
-      <w:r>
-        <w:t>DivisibleAsset</w:t>
-      </w:r>
-      <w:proofErr w:type="spellEnd"/>
-      <w:r>
-        <w:t xml:space="preserve"> L17 y </w:t>
-      </w:r>
-      <w:proofErr w:type="spellStart"/>
-      <w:r>
-        <w:t>allSsets</w:t>
-      </w:r>
-      <w:proofErr w:type="spellEnd"/>
-      <w:r>
-        <w:t xml:space="preserve"> L43 deberían ser </w:t>
+      <w:bookmarkStart w:id="37" w:name="_7sxpymww5kt3" w:colFirst="0" w:colLast="0"/>
+      <w:bookmarkEnd w:id="37"/>
+      <w:r>
+        <w:t xml:space="preserve">Varias funciones deberían ser </w:t>
       </w:r>
       <w:proofErr w:type="spellStart"/>
       <w:r>
@@ -3498,35 +5319,19 @@
     </w:p>
     <w:p>
       <w:r>
-        <w:t xml:space="preserve">Estas funciones nunca son llamadas dentro del contrato, por lo que no necesitan ser </w:t>
-      </w:r>
-      <w:proofErr w:type="spellStart"/>
-      <w:r>
-        <w:rPr>
-          <w:rFonts w:ascii="Courier New" w:eastAsia="Courier New" w:hAnsi="Courier New" w:cs="Courier New"/>
-          <w:i/>
-          <w:color w:val="282846"/>
-          <w:sz w:val="23"/>
-          <w:szCs w:val="23"/>
-          <w:shd w:val="clear" w:color="auto" w:fill="F7F7F7"/>
-        </w:rPr>
-        <w:t>public</w:t>
-      </w:r>
-      <w:proofErr w:type="spellEnd"/>
-      <w:r>
-        <w:t xml:space="preserve">, se puede limitar su alcance a </w:t>
-      </w:r>
-      <w:proofErr w:type="spellStart"/>
-      <w:r>
-        <w:rPr>
-          <w:rFonts w:ascii="Courier New" w:eastAsia="Courier New" w:hAnsi="Courier New" w:cs="Courier New"/>
-          <w:i/>
-          <w:color w:val="282846"/>
-          <w:sz w:val="23"/>
-          <w:szCs w:val="23"/>
-          <w:shd w:val="clear" w:color="auto" w:fill="F7F7F7"/>
-        </w:rPr>
-        <w:t>external</w:t>
+        <w:t xml:space="preserve">Misma observación que en </w:t>
+      </w:r>
+      <w:proofErr w:type="spellStart"/>
+      <w:r>
+        <w:rPr>
+          <w:rFonts w:ascii="Courier New" w:eastAsia="Courier New" w:hAnsi="Courier New" w:cs="Courier New"/>
+          <w:i/>
+          <w:color w:val="282846"/>
+          <w:sz w:val="23"/>
+          <w:szCs w:val="23"/>
+          <w:shd w:val="clear" w:color="auto" w:fill="F7F7F7"/>
+        </w:rPr>
+        <w:t>Controller.sol</w:t>
       </w:r>
       <w:proofErr w:type="spellEnd"/>
       <w:r>
@@ -3537,1550 +5342,37 @@
       <w:pPr>
         <w:pStyle w:val="Ttulo4"/>
       </w:pPr>
-      <w:bookmarkStart w:id="16" w:name="_1v5d2uxtkl52" w:colFirst="0" w:colLast="0"/>
-      <w:bookmarkEnd w:id="16"/>
-      <w:r>
-        <w:t xml:space="preserve">Funciones </w:t>
-      </w:r>
-      <w:proofErr w:type="spellStart"/>
-      <w:r>
-        <w:t>createDivisibleAsset</w:t>
-      </w:r>
-      <w:proofErr w:type="spellEnd"/>
-      <w:r>
-        <w:t xml:space="preserve"> L17 no tiene restricciones de acceso</w:t>
-      </w:r>
-    </w:p>
-    <w:p>
-      <w:r>
-        <w:t xml:space="preserve">La función no restringe su acceso a un </w:t>
-      </w:r>
-      <w:proofErr w:type="spellStart"/>
-      <w:r>
-        <w:t>owner</w:t>
-      </w:r>
-      <w:proofErr w:type="spellEnd"/>
-      <w:r>
-        <w:t xml:space="preserve">, por lo que cualquiera podría llamarla y crear un </w:t>
-      </w:r>
-      <w:proofErr w:type="spellStart"/>
-      <w:r>
-        <w:t>token</w:t>
-      </w:r>
-      <w:proofErr w:type="spellEnd"/>
-      <w:r>
-        <w:t xml:space="preserve">. Por lo que un atacante podría llamarla </w:t>
-      </w:r>
-      <w:proofErr w:type="spellStart"/>
-      <w:r>
-        <w:t>multiples</w:t>
-      </w:r>
-      <w:proofErr w:type="spellEnd"/>
-      <w:r>
-        <w:t xml:space="preserve"> veces para, por ejemplo, llenar el arreglo </w:t>
-      </w:r>
-      <w:r>
-        <w:rPr>
-          <w:rFonts w:ascii="Courier New" w:eastAsia="Courier New" w:hAnsi="Courier New" w:cs="Courier New"/>
-          <w:i/>
-          <w:color w:val="282846"/>
-          <w:sz w:val="23"/>
-          <w:szCs w:val="23"/>
-          <w:shd w:val="clear" w:color="auto" w:fill="F7F7F7"/>
-        </w:rPr>
-        <w:t>_</w:t>
-      </w:r>
-      <w:proofErr w:type="spellStart"/>
-      <w:r>
-        <w:rPr>
-          <w:rFonts w:ascii="Courier New" w:eastAsia="Courier New" w:hAnsi="Courier New" w:cs="Courier New"/>
-          <w:i/>
-          <w:color w:val="282846"/>
-          <w:sz w:val="23"/>
-          <w:szCs w:val="23"/>
-          <w:shd w:val="clear" w:color="auto" w:fill="F7F7F7"/>
-        </w:rPr>
-        <w:t>divisibleAssets</w:t>
-      </w:r>
-      <w:proofErr w:type="spellEnd"/>
-      <w:r>
-        <w:t xml:space="preserve">. Lo que inhabilitaría la función </w:t>
-      </w:r>
-      <w:proofErr w:type="spellStart"/>
-      <w:r>
-        <w:rPr>
-          <w:rFonts w:ascii="Courier New" w:eastAsia="Courier New" w:hAnsi="Courier New" w:cs="Courier New"/>
-          <w:i/>
-          <w:color w:val="282846"/>
-          <w:sz w:val="23"/>
-          <w:szCs w:val="23"/>
-          <w:shd w:val="clear" w:color="auto" w:fill="F7F7F7"/>
-        </w:rPr>
-        <w:t>allAssets</w:t>
-      </w:r>
-      <w:proofErr w:type="spellEnd"/>
-      <w:r>
-        <w:t xml:space="preserve"> y </w:t>
-      </w:r>
-      <w:r>
-        <w:t>aumentaría el tamaño, y por tanto el coste de interacción, del contrato.</w:t>
+      <w:bookmarkStart w:id="38" w:name="_ux483iiputbh" w:colFirst="0" w:colLast="0"/>
+      <w:bookmarkEnd w:id="38"/>
+      <w:r>
+        <w:t xml:space="preserve">Función </w:t>
+      </w:r>
+      <w:proofErr w:type="spellStart"/>
+      <w:r>
+        <w:t>withdraw</w:t>
+      </w:r>
+      <w:proofErr w:type="spellEnd"/>
+      <w:r>
+        <w:t xml:space="preserve"> no permite retirar el 100%</w:t>
+      </w:r>
+    </w:p>
+    <w:p>
+      <w:r>
+        <w:t>Para retirar el 100% de los fondos, el usuario debe calcular cuál es el monto a solicitar. En estos casos la función podría aceptar como monto 0 para retirar la totalidad de los fondos.</w:t>
       </w:r>
     </w:p>
     <w:p>
       <w:pPr>
         <w:pStyle w:val="Ttulo4"/>
       </w:pPr>
-      <w:bookmarkStart w:id="17" w:name="_1rrlel848xc9" w:colFirst="0" w:colLast="0"/>
-      <w:bookmarkEnd w:id="17"/>
-      <w:proofErr w:type="spellStart"/>
-      <w:r>
-        <w:t>require</w:t>
-      </w:r>
-      <w:proofErr w:type="spellEnd"/>
-      <w:r>
-        <w:t xml:space="preserve">(transfer) L33 puede reemplazarse por </w:t>
-      </w:r>
-      <w:proofErr w:type="spellStart"/>
-      <w:r>
-        <w:t>safeTransfer</w:t>
-      </w:r>
-      <w:proofErr w:type="spellEnd"/>
-    </w:p>
-    <w:p>
-      <w:r>
-        <w:t xml:space="preserve">En lugar de un </w:t>
-      </w:r>
-      <w:proofErr w:type="spellStart"/>
-      <w:r>
-        <w:t>require</w:t>
-      </w:r>
-      <w:proofErr w:type="spellEnd"/>
-      <w:r>
-        <w:t xml:space="preserve"> con </w:t>
-      </w:r>
-      <w:proofErr w:type="gramStart"/>
-      <w:r>
-        <w:t>una transfer</w:t>
-      </w:r>
-      <w:proofErr w:type="gramEnd"/>
-      <w:r>
-        <w:t xml:space="preserve"> adentro, podría utilizarse la función </w:t>
-      </w:r>
-      <w:proofErr w:type="spellStart"/>
-      <w:r>
-        <w:rPr>
-          <w:rFonts w:ascii="Courier New" w:eastAsia="Courier New" w:hAnsi="Courier New" w:cs="Courier New"/>
-          <w:i/>
-          <w:color w:val="282846"/>
-          <w:sz w:val="23"/>
-          <w:szCs w:val="23"/>
-          <w:shd w:val="clear" w:color="auto" w:fill="F7F7F7"/>
-        </w:rPr>
-        <w:t>safeTransfer</w:t>
-      </w:r>
-      <w:proofErr w:type="spellEnd"/>
-      <w:r>
-        <w:t xml:space="preserve"> de </w:t>
-      </w:r>
-      <w:r>
-        <w:rPr>
-          <w:rFonts w:ascii="Courier New" w:eastAsia="Courier New" w:hAnsi="Courier New" w:cs="Courier New"/>
-          <w:i/>
-          <w:color w:val="282846"/>
-          <w:sz w:val="23"/>
-          <w:szCs w:val="23"/>
-          <w:shd w:val="clear" w:color="auto" w:fill="F7F7F7"/>
-        </w:rPr>
-        <w:t>SafeERC20.sol</w:t>
-      </w:r>
-      <w:r>
-        <w:t xml:space="preserve"> de </w:t>
-      </w:r>
-      <w:proofErr w:type="spellStart"/>
-      <w:r>
-        <w:t>openzeppelin</w:t>
-      </w:r>
-      <w:proofErr w:type="spellEnd"/>
-      <w:r>
-        <w:t xml:space="preserve">. </w:t>
-      </w:r>
-      <w:r>
-        <w:t xml:space="preserve">Sería interesante que opción es mejor en </w:t>
-      </w:r>
-      <w:proofErr w:type="spellStart"/>
-      <w:r>
-        <w:t>terminos</w:t>
-      </w:r>
-      <w:proofErr w:type="spellEnd"/>
-      <w:r>
-        <w:t xml:space="preserve"> de gas, por lo que esto no es un error, solo una observación.</w:t>
-      </w:r>
-    </w:p>
-    <w:p>
-      <w:pPr>
-        <w:pStyle w:val="Ttulo4"/>
-      </w:pPr>
-      <w:bookmarkStart w:id="18" w:name="_4v23bodwqptu" w:colFirst="0" w:colLast="0"/>
-      <w:bookmarkEnd w:id="18"/>
-      <w:r>
-        <w:t xml:space="preserve">Función </w:t>
-      </w:r>
-      <w:proofErr w:type="spellStart"/>
-      <w:r>
-        <w:t>allAssets</w:t>
-      </w:r>
-      <w:proofErr w:type="spellEnd"/>
-      <w:r>
-        <w:t xml:space="preserve"> inaccesible si arreglo _</w:t>
-      </w:r>
-      <w:proofErr w:type="spellStart"/>
-      <w:r>
-        <w:t>divisibleAssets</w:t>
-      </w:r>
-      <w:proofErr w:type="spellEnd"/>
-      <w:r>
-        <w:t xml:space="preserve"> crece mucho</w:t>
-      </w:r>
-    </w:p>
-    <w:p>
-      <w:r>
-        <w:t>La función devuelve el arreglo completo, por lo que si este crece la funci</w:t>
-      </w:r>
-      <w:r>
-        <w:t xml:space="preserve">ón siempre fallará. Para esto se utiliza un sistema de punteros, enviando por parámetro el primer y último </w:t>
-      </w:r>
-      <w:proofErr w:type="spellStart"/>
-      <w:r>
-        <w:t>indice</w:t>
-      </w:r>
-      <w:proofErr w:type="spellEnd"/>
-      <w:r>
-        <w:t xml:space="preserve"> que se desean del arreglo, y devolviendo el rango entre estos.</w:t>
-      </w:r>
-    </w:p>
-    <w:p>
-      <w:pPr>
-        <w:pStyle w:val="Ttulo3"/>
-      </w:pPr>
-      <w:bookmarkStart w:id="19" w:name="_4carb7ou7yzl" w:colFirst="0" w:colLast="0"/>
-      <w:bookmarkEnd w:id="19"/>
-      <w:proofErr w:type="spellStart"/>
-      <w:r>
-        <w:t>Controller.sol</w:t>
-      </w:r>
-      <w:proofErr w:type="spellEnd"/>
-    </w:p>
-    <w:p>
-      <w:pPr>
-        <w:pStyle w:val="Ttulo4"/>
-      </w:pPr>
-      <w:bookmarkStart w:id="20" w:name="_j5yv2b58b7lt" w:colFirst="0" w:colLast="0"/>
-      <w:bookmarkEnd w:id="20"/>
-      <w:r>
-        <w:t xml:space="preserve">Evento contiene palabra </w:t>
-      </w:r>
-      <w:proofErr w:type="spellStart"/>
-      <w:r>
-        <w:t>Event</w:t>
-      </w:r>
-      <w:proofErr w:type="spellEnd"/>
-      <w:r>
-        <w:t xml:space="preserve"> redundante en su nombre L16</w:t>
-      </w:r>
-    </w:p>
-    <w:p>
-      <w:r>
-        <w:t xml:space="preserve">No es </w:t>
-      </w:r>
-      <w:r>
-        <w:t xml:space="preserve">necesario que los eventos tengan la palabra </w:t>
-      </w:r>
-      <w:proofErr w:type="spellStart"/>
-      <w:r>
-        <w:t>Event</w:t>
-      </w:r>
-      <w:proofErr w:type="spellEnd"/>
-      <w:r>
-        <w:t xml:space="preserve"> en su nombre. Es como a una variable agregarle “Var”. El estilo usado en eventos es comenzar por mayúsculas cada palabra y el verbo en pasado, porque es una acción que se realizó, no que se está realizando.</w:t>
-      </w:r>
-      <w:r>
-        <w:t xml:space="preserve"> En este caso sería </w:t>
-      </w:r>
-      <w:proofErr w:type="spellStart"/>
-      <w:r>
-        <w:rPr>
-          <w:rFonts w:ascii="Courier New" w:eastAsia="Courier New" w:hAnsi="Courier New" w:cs="Courier New"/>
-          <w:i/>
-          <w:color w:val="282846"/>
-          <w:sz w:val="23"/>
-          <w:szCs w:val="23"/>
-          <w:shd w:val="clear" w:color="auto" w:fill="F7F7F7"/>
-        </w:rPr>
-        <w:t>AssetAndProtocolCreated</w:t>
-      </w:r>
-      <w:proofErr w:type="spellEnd"/>
-      <w:r>
-        <w:t>.</w:t>
-      </w:r>
-    </w:p>
-    <w:p>
-      <w:pPr>
-        <w:pStyle w:val="Ttulo4"/>
-      </w:pPr>
-      <w:bookmarkStart w:id="21" w:name="_xhacvmzb2mxz" w:colFirst="0" w:colLast="0"/>
-      <w:bookmarkEnd w:id="21"/>
-      <w:r>
-        <w:t xml:space="preserve">Funciones deberían ser </w:t>
-      </w:r>
-      <w:proofErr w:type="spellStart"/>
-      <w:r>
-        <w:t>external</w:t>
-      </w:r>
-      <w:proofErr w:type="spellEnd"/>
-    </w:p>
-    <w:p>
-      <w:r>
-        <w:t xml:space="preserve">Todas las funciones de este contrato nunca son llamadas por </w:t>
-      </w:r>
-      <w:proofErr w:type="spellStart"/>
-      <w:r>
-        <w:t>si</w:t>
-      </w:r>
-      <w:proofErr w:type="spellEnd"/>
-      <w:r>
-        <w:t xml:space="preserve"> mismo, por lo que no necesitan ser </w:t>
-      </w:r>
-      <w:proofErr w:type="spellStart"/>
-      <w:r>
-        <w:rPr>
-          <w:rFonts w:ascii="Courier New" w:eastAsia="Courier New" w:hAnsi="Courier New" w:cs="Courier New"/>
-          <w:i/>
-          <w:color w:val="282846"/>
-          <w:sz w:val="23"/>
-          <w:szCs w:val="23"/>
-          <w:shd w:val="clear" w:color="auto" w:fill="F7F7F7"/>
-        </w:rPr>
-        <w:t>public</w:t>
-      </w:r>
-      <w:proofErr w:type="spellEnd"/>
-      <w:r>
-        <w:t xml:space="preserve">, se las puede restringir a </w:t>
-      </w:r>
-      <w:proofErr w:type="spellStart"/>
-      <w:r>
-        <w:rPr>
-          <w:rFonts w:ascii="Courier New" w:eastAsia="Courier New" w:hAnsi="Courier New" w:cs="Courier New"/>
-          <w:i/>
-          <w:color w:val="282846"/>
-          <w:sz w:val="23"/>
-          <w:szCs w:val="23"/>
-          <w:shd w:val="clear" w:color="auto" w:fill="F7F7F7"/>
-        </w:rPr>
-        <w:t>external</w:t>
-      </w:r>
-      <w:proofErr w:type="spellEnd"/>
-      <w:r>
-        <w:t>.</w:t>
-      </w:r>
-    </w:p>
-    <w:p>
-      <w:pPr>
-        <w:pStyle w:val="Ttulo4"/>
-      </w:pPr>
-      <w:bookmarkStart w:id="22" w:name="_t9ecpax9hmyf" w:colFirst="0" w:colLast="0"/>
-      <w:bookmarkEnd w:id="22"/>
+      <w:bookmarkStart w:id="39" w:name="_rr2m3bwjynwh" w:colFirst="0" w:colLast="0"/>
+      <w:bookmarkEnd w:id="39"/>
       <w:r>
         <w:lastRenderedPageBreak/>
         <w:t xml:space="preserve">Función </w:t>
       </w:r>
       <w:proofErr w:type="spellStart"/>
       <w:r>
-        <w:t>createAssetAnx|dProtocol</w:t>
-      </w:r>
-      <w:proofErr w:type="spellEnd"/>
-      <w:r>
-        <w:t xml:space="preserve"> no a</w:t>
-      </w:r>
-      <w:r>
-        <w:t>clara formato de parámetros _</w:t>
-      </w:r>
-      <w:proofErr w:type="spellStart"/>
-      <w:r>
-        <w:t>price</w:t>
-      </w:r>
-      <w:proofErr w:type="spellEnd"/>
-      <w:r>
-        <w:t xml:space="preserve"> e _</w:t>
-      </w:r>
-      <w:proofErr w:type="spellStart"/>
-      <w:r>
-        <w:t>initalSupply</w:t>
-      </w:r>
-      <w:proofErr w:type="spellEnd"/>
-    </w:p>
-    <w:p>
-      <w:r>
-        <w:t xml:space="preserve">El precio dado por los oráculo tiene 8 decimales, mientras que el valor de </w:t>
-      </w:r>
-      <w:proofErr w:type="gramStart"/>
-      <w:r>
-        <w:t>ETH  y</w:t>
-      </w:r>
-      <w:proofErr w:type="gramEnd"/>
-      <w:r>
-        <w:t xml:space="preserve"> </w:t>
-      </w:r>
-      <w:proofErr w:type="spellStart"/>
-      <w:r>
-        <w:rPr>
-          <w:rFonts w:ascii="Courier New" w:eastAsia="Courier New" w:hAnsi="Courier New" w:cs="Courier New"/>
-          <w:i/>
-          <w:color w:val="282846"/>
-          <w:sz w:val="23"/>
-          <w:szCs w:val="23"/>
-          <w:shd w:val="clear" w:color="auto" w:fill="F7F7F7"/>
-        </w:rPr>
-        <w:t>msg.value</w:t>
-      </w:r>
-      <w:proofErr w:type="spellEnd"/>
-      <w:r>
-        <w:t xml:space="preserve"> está en 18 decimales, por lo que es necesario un comentario, o alguna documentación que aclare con que decimales </w:t>
-      </w:r>
-      <w:r>
-        <w:t xml:space="preserve">debe enviarse el parámetro </w:t>
-      </w:r>
-      <w:r>
-        <w:rPr>
-          <w:rFonts w:ascii="Courier New" w:eastAsia="Courier New" w:hAnsi="Courier New" w:cs="Courier New"/>
-          <w:i/>
-          <w:color w:val="282846"/>
-          <w:sz w:val="23"/>
-          <w:szCs w:val="23"/>
-          <w:shd w:val="clear" w:color="auto" w:fill="F7F7F7"/>
-        </w:rPr>
-        <w:t>_</w:t>
-      </w:r>
-      <w:proofErr w:type="spellStart"/>
-      <w:r>
-        <w:rPr>
-          <w:rFonts w:ascii="Courier New" w:eastAsia="Courier New" w:hAnsi="Courier New" w:cs="Courier New"/>
-          <w:i/>
-          <w:color w:val="282846"/>
-          <w:sz w:val="23"/>
-          <w:szCs w:val="23"/>
-          <w:shd w:val="clear" w:color="auto" w:fill="F7F7F7"/>
-        </w:rPr>
-        <w:t>price</w:t>
-      </w:r>
-      <w:proofErr w:type="spellEnd"/>
-      <w:r>
-        <w:t>. Además de aclarar si el precio a enviarse es en USD, ETH u otra moneda.</w:t>
-      </w:r>
-    </w:p>
-    <w:p>
-      <w:r>
-        <w:t xml:space="preserve">Algo similar ocurre con </w:t>
-      </w:r>
-      <w:r>
-        <w:rPr>
-          <w:rFonts w:ascii="Courier New" w:eastAsia="Courier New" w:hAnsi="Courier New" w:cs="Courier New"/>
-          <w:i/>
-          <w:color w:val="282846"/>
-          <w:sz w:val="23"/>
-          <w:szCs w:val="23"/>
-          <w:shd w:val="clear" w:color="auto" w:fill="F7F7F7"/>
-        </w:rPr>
-        <w:t>_</w:t>
-      </w:r>
-      <w:proofErr w:type="spellStart"/>
-      <w:r>
-        <w:rPr>
-          <w:rFonts w:ascii="Courier New" w:eastAsia="Courier New" w:hAnsi="Courier New" w:cs="Courier New"/>
-          <w:i/>
-          <w:color w:val="282846"/>
-          <w:sz w:val="23"/>
-          <w:szCs w:val="23"/>
-          <w:shd w:val="clear" w:color="auto" w:fill="F7F7F7"/>
-        </w:rPr>
-        <w:t>initialSupply</w:t>
-      </w:r>
-      <w:proofErr w:type="spellEnd"/>
-      <w:r>
-        <w:t xml:space="preserve">, donde debería aclararse la cantidad de decimales. </w:t>
-      </w:r>
-      <w:proofErr w:type="gramStart"/>
-      <w:r>
-        <w:t xml:space="preserve">Si quiero generar 5000 </w:t>
-      </w:r>
-      <w:proofErr w:type="spellStart"/>
-      <w:r>
-        <w:t>tokens</w:t>
-      </w:r>
-      <w:proofErr w:type="spellEnd"/>
-      <w:r>
-        <w:t>, debo enviar como parámetro 5</w:t>
-      </w:r>
-      <w:r>
-        <w:t>000?</w:t>
-      </w:r>
-      <w:proofErr w:type="gramEnd"/>
-      <w:r>
-        <w:t xml:space="preserve"> 5000*10^18? 5000*10^8? 5?</w:t>
-      </w:r>
-    </w:p>
-    <w:p>
-      <w:pPr>
-        <w:pStyle w:val="Ttulo4"/>
-      </w:pPr>
-      <w:bookmarkStart w:id="23" w:name="_nit9xjfo6t71" w:colFirst="0" w:colLast="0"/>
-      <w:bookmarkEnd w:id="23"/>
-      <w:r>
-        <w:t>Decimales poco claros L38 - 40</w:t>
-      </w:r>
-    </w:p>
-    <w:p>
-      <w:r>
-        <w:t xml:space="preserve">Relacionado al error anterior, se realizan varios cálculos con un comportamiento impredecible al no saber los decimales de cada valor. Por </w:t>
-      </w:r>
-      <w:proofErr w:type="gramStart"/>
-      <w:r>
-        <w:t>ejemplo</w:t>
-      </w:r>
-      <w:proofErr w:type="gramEnd"/>
-      <w:r>
-        <w:t xml:space="preserve"> </w:t>
-      </w:r>
-      <w:proofErr w:type="spellStart"/>
-      <w:r>
-        <w:rPr>
-          <w:rFonts w:ascii="Courier New" w:eastAsia="Courier New" w:hAnsi="Courier New" w:cs="Courier New"/>
-          <w:i/>
-          <w:color w:val="282846"/>
-          <w:sz w:val="23"/>
-          <w:szCs w:val="23"/>
-          <w:shd w:val="clear" w:color="auto" w:fill="F7F7F7"/>
-        </w:rPr>
-        <w:t>msg_value_in_usd</w:t>
-      </w:r>
-      <w:proofErr w:type="spellEnd"/>
-      <w:r>
-        <w:t xml:space="preserve"> tiene 26 decimales (18 de </w:t>
-      </w:r>
-      <w:proofErr w:type="spellStart"/>
-      <w:r>
-        <w:rPr>
-          <w:rFonts w:ascii="Courier New" w:eastAsia="Courier New" w:hAnsi="Courier New" w:cs="Courier New"/>
-          <w:i/>
-          <w:color w:val="282846"/>
-          <w:sz w:val="23"/>
-          <w:szCs w:val="23"/>
-          <w:shd w:val="clear" w:color="auto" w:fill="F7F7F7"/>
-        </w:rPr>
-        <w:t>msg.value</w:t>
-      </w:r>
-      <w:proofErr w:type="spellEnd"/>
-      <w:r>
-        <w:t xml:space="preserve"> + 8 del precio dado por el oráculo). Luego se realiza </w:t>
-      </w:r>
-      <w:r>
-        <w:rPr>
-          <w:rFonts w:ascii="Courier New" w:eastAsia="Courier New" w:hAnsi="Courier New" w:cs="Courier New"/>
-          <w:i/>
-          <w:color w:val="282846"/>
-          <w:sz w:val="23"/>
-          <w:szCs w:val="23"/>
-          <w:shd w:val="clear" w:color="auto" w:fill="F7F7F7"/>
-        </w:rPr>
-        <w:t>_</w:t>
-      </w:r>
-      <w:proofErr w:type="spellStart"/>
-      <w:r>
-        <w:rPr>
-          <w:rFonts w:ascii="Courier New" w:eastAsia="Courier New" w:hAnsi="Courier New" w:cs="Courier New"/>
-          <w:i/>
-          <w:color w:val="282846"/>
-          <w:sz w:val="23"/>
-          <w:szCs w:val="23"/>
-          <w:shd w:val="clear" w:color="auto" w:fill="F7F7F7"/>
-        </w:rPr>
-        <w:t>price</w:t>
-      </w:r>
-      <w:proofErr w:type="spellEnd"/>
-      <w:r>
-        <w:rPr>
-          <w:rFonts w:ascii="Courier New" w:eastAsia="Courier New" w:hAnsi="Courier New" w:cs="Courier New"/>
-          <w:i/>
-          <w:color w:val="282846"/>
-          <w:sz w:val="23"/>
-          <w:szCs w:val="23"/>
-          <w:shd w:val="clear" w:color="auto" w:fill="F7F7F7"/>
-        </w:rPr>
-        <w:t xml:space="preserve"> * _</w:t>
-      </w:r>
-      <w:proofErr w:type="spellStart"/>
-      <w:r>
-        <w:rPr>
-          <w:rFonts w:ascii="Courier New" w:eastAsia="Courier New" w:hAnsi="Courier New" w:cs="Courier New"/>
-          <w:i/>
-          <w:color w:val="282846"/>
-          <w:sz w:val="23"/>
-          <w:szCs w:val="23"/>
-          <w:shd w:val="clear" w:color="auto" w:fill="F7F7F7"/>
-        </w:rPr>
-        <w:t>initialSupply</w:t>
-      </w:r>
-      <w:proofErr w:type="spellEnd"/>
-      <w:r>
-        <w:rPr>
-          <w:rFonts w:ascii="Courier New" w:eastAsia="Courier New" w:hAnsi="Courier New" w:cs="Courier New"/>
-          <w:i/>
-          <w:color w:val="282846"/>
-          <w:sz w:val="23"/>
-          <w:szCs w:val="23"/>
-          <w:shd w:val="clear" w:color="auto" w:fill="F7F7F7"/>
-        </w:rPr>
-        <w:t xml:space="preserve"> / ETH_FACTOR</w:t>
-      </w:r>
-      <w:r>
-        <w:t xml:space="preserve">, que sería correcto si </w:t>
-      </w:r>
-      <w:r>
-        <w:rPr>
-          <w:rFonts w:ascii="Courier New" w:eastAsia="Courier New" w:hAnsi="Courier New" w:cs="Courier New"/>
-          <w:i/>
-          <w:color w:val="282846"/>
-          <w:sz w:val="23"/>
-          <w:szCs w:val="23"/>
-          <w:shd w:val="clear" w:color="auto" w:fill="F7F7F7"/>
-        </w:rPr>
-        <w:t>_</w:t>
-      </w:r>
-      <w:proofErr w:type="spellStart"/>
-      <w:r>
-        <w:rPr>
-          <w:rFonts w:ascii="Courier New" w:eastAsia="Courier New" w:hAnsi="Courier New" w:cs="Courier New"/>
-          <w:i/>
-          <w:color w:val="282846"/>
-          <w:sz w:val="23"/>
-          <w:szCs w:val="23"/>
-          <w:shd w:val="clear" w:color="auto" w:fill="F7F7F7"/>
-        </w:rPr>
-        <w:t>price</w:t>
-      </w:r>
-      <w:proofErr w:type="spellEnd"/>
-      <w:r>
-        <w:t xml:space="preserve"> tuviese 8 decimales y </w:t>
-      </w:r>
-      <w:r>
-        <w:rPr>
-          <w:rFonts w:ascii="Courier New" w:eastAsia="Courier New" w:hAnsi="Courier New" w:cs="Courier New"/>
-          <w:i/>
-          <w:color w:val="282846"/>
-          <w:sz w:val="23"/>
-          <w:szCs w:val="23"/>
-          <w:shd w:val="clear" w:color="auto" w:fill="F7F7F7"/>
-        </w:rPr>
-        <w:t>_</w:t>
-      </w:r>
-      <w:proofErr w:type="spellStart"/>
-      <w:r>
-        <w:rPr>
-          <w:rFonts w:ascii="Courier New" w:eastAsia="Courier New" w:hAnsi="Courier New" w:cs="Courier New"/>
-          <w:i/>
-          <w:color w:val="282846"/>
-          <w:sz w:val="23"/>
-          <w:szCs w:val="23"/>
-          <w:shd w:val="clear" w:color="auto" w:fill="F7F7F7"/>
-        </w:rPr>
-        <w:t>initialSupply</w:t>
-      </w:r>
-      <w:proofErr w:type="spellEnd"/>
-      <w:r>
-        <w:t xml:space="preserve"> 18, pero esto no se aclara por lo que el usuario, en confusión, podría enviar los valore</w:t>
-      </w:r>
-      <w:r>
-        <w:t xml:space="preserve">s con otro formato. Y esto suponiendo que </w:t>
-      </w:r>
-      <w:r>
-        <w:rPr>
-          <w:rFonts w:ascii="Courier New" w:eastAsia="Courier New" w:hAnsi="Courier New" w:cs="Courier New"/>
-          <w:i/>
-          <w:color w:val="282846"/>
-          <w:sz w:val="23"/>
-          <w:szCs w:val="23"/>
-          <w:shd w:val="clear" w:color="auto" w:fill="F7F7F7"/>
-        </w:rPr>
-        <w:t>_</w:t>
-      </w:r>
-      <w:proofErr w:type="spellStart"/>
-      <w:r>
-        <w:rPr>
-          <w:rFonts w:ascii="Courier New" w:eastAsia="Courier New" w:hAnsi="Courier New" w:cs="Courier New"/>
-          <w:i/>
-          <w:color w:val="282846"/>
-          <w:sz w:val="23"/>
-          <w:szCs w:val="23"/>
-          <w:shd w:val="clear" w:color="auto" w:fill="F7F7F7"/>
-        </w:rPr>
-        <w:t>price</w:t>
-      </w:r>
-      <w:proofErr w:type="spellEnd"/>
-      <w:r>
-        <w:t xml:space="preserve"> se envía en USD.</w:t>
-      </w:r>
-    </w:p>
-    <w:p>
-      <w:pPr>
-        <w:pStyle w:val="Ttulo4"/>
-      </w:pPr>
-      <w:bookmarkStart w:id="24" w:name="_j8du3x85ikev" w:colFirst="0" w:colLast="0"/>
-      <w:bookmarkEnd w:id="24"/>
-      <w:r>
-        <w:t>Funciones L67 - L79 sin restricción de acceso</w:t>
-      </w:r>
-    </w:p>
-    <w:p>
-      <w:r>
-        <w:t xml:space="preserve">Las funciones </w:t>
-      </w:r>
-      <w:proofErr w:type="spellStart"/>
-      <w:r>
-        <w:rPr>
-          <w:rFonts w:ascii="Courier New" w:eastAsia="Courier New" w:hAnsi="Courier New" w:cs="Courier New"/>
-          <w:i/>
-          <w:color w:val="282846"/>
-          <w:sz w:val="23"/>
-          <w:szCs w:val="23"/>
-          <w:shd w:val="clear" w:color="auto" w:fill="F7F7F7"/>
-        </w:rPr>
-        <w:t>setAssetFactory</w:t>
-      </w:r>
-      <w:proofErr w:type="spellEnd"/>
-      <w:r>
-        <w:rPr>
-          <w:rFonts w:ascii="Courier New" w:eastAsia="Courier New" w:hAnsi="Courier New" w:cs="Courier New"/>
-          <w:i/>
-          <w:color w:val="282846"/>
-          <w:sz w:val="23"/>
-          <w:szCs w:val="23"/>
-          <w:shd w:val="clear" w:color="auto" w:fill="F7F7F7"/>
-        </w:rPr>
-        <w:t xml:space="preserve">, </w:t>
-      </w:r>
-      <w:proofErr w:type="spellStart"/>
-      <w:r>
-        <w:rPr>
-          <w:rFonts w:ascii="Courier New" w:eastAsia="Courier New" w:hAnsi="Courier New" w:cs="Courier New"/>
-          <w:i/>
-          <w:color w:val="282846"/>
-          <w:sz w:val="23"/>
-          <w:szCs w:val="23"/>
-          <w:shd w:val="clear" w:color="auto" w:fill="F7F7F7"/>
-        </w:rPr>
-        <w:t>setLendingBorrowingFactory</w:t>
-      </w:r>
-      <w:proofErr w:type="spellEnd"/>
-      <w:r>
-        <w:rPr>
-          <w:rFonts w:ascii="Courier New" w:eastAsia="Courier New" w:hAnsi="Courier New" w:cs="Courier New"/>
-          <w:i/>
-          <w:color w:val="282846"/>
-          <w:sz w:val="23"/>
-          <w:szCs w:val="23"/>
-          <w:shd w:val="clear" w:color="auto" w:fill="F7F7F7"/>
-        </w:rPr>
-        <w:t xml:space="preserve"> y </w:t>
-      </w:r>
-      <w:proofErr w:type="spellStart"/>
-      <w:r>
-        <w:rPr>
-          <w:rFonts w:ascii="Courier New" w:eastAsia="Courier New" w:hAnsi="Courier New" w:cs="Courier New"/>
-          <w:i/>
-          <w:color w:val="282846"/>
-          <w:sz w:val="23"/>
-          <w:szCs w:val="23"/>
-          <w:shd w:val="clear" w:color="auto" w:fill="F7F7F7"/>
-        </w:rPr>
-        <w:t>setPriceConsumer</w:t>
-      </w:r>
-      <w:proofErr w:type="spellEnd"/>
-      <w:r>
-        <w:t xml:space="preserve"> pueden ser llamadas por cualquier dirección.</w:t>
-      </w:r>
-    </w:p>
-    <w:p>
-      <w:pPr>
-        <w:pStyle w:val="Ttulo4"/>
-      </w:pPr>
-      <w:bookmarkStart w:id="25" w:name="_er8cfn2engy0" w:colFirst="0" w:colLast="0"/>
-      <w:bookmarkEnd w:id="25"/>
-      <w:r>
-        <w:t>Cambios en direcciones</w:t>
-      </w:r>
-      <w:r>
-        <w:t xml:space="preserve"> de contratos sin eventos</w:t>
-      </w:r>
-    </w:p>
-    <w:p>
-      <w:r>
-        <w:t>Las funciones set que actualizan contratos que utiliza el protocolo también deberían emitir eventos. Ya que su actualización pone en riesgo el funcionamiento del protocolo.</w:t>
-      </w:r>
-    </w:p>
-    <w:p>
-      <w:pPr>
-        <w:pStyle w:val="Ttulo4"/>
-      </w:pPr>
-      <w:bookmarkStart w:id="26" w:name="_mex3vea9wyup" w:colFirst="0" w:colLast="0"/>
-      <w:bookmarkEnd w:id="26"/>
-      <w:proofErr w:type="spellStart"/>
-      <w:r>
-        <w:t>Seteo</w:t>
-      </w:r>
-      <w:proofErr w:type="spellEnd"/>
-      <w:r>
-        <w:t xml:space="preserve"> de contratos en constructor ahorraría gas</w:t>
-      </w:r>
-    </w:p>
-    <w:p>
-      <w:r>
-        <w:t>Al margen</w:t>
-      </w:r>
-      <w:r>
-        <w:t xml:space="preserve"> de que existan las funciones set para actualizar los contratos, se podría tener un constructor que los reciba, para que así al momento del </w:t>
-      </w:r>
-      <w:proofErr w:type="spellStart"/>
-      <w:r>
-        <w:t>deploy</w:t>
-      </w:r>
-      <w:proofErr w:type="spellEnd"/>
-      <w:r>
-        <w:t xml:space="preserve"> ya se tengan unos contratos iniciales y evitar además del </w:t>
-      </w:r>
-      <w:proofErr w:type="spellStart"/>
-      <w:r>
-        <w:t>deploy</w:t>
-      </w:r>
-      <w:proofErr w:type="spellEnd"/>
-      <w:r>
-        <w:t xml:space="preserve">, tener que enviar 3 transacciones para </w:t>
-      </w:r>
-      <w:proofErr w:type="spellStart"/>
-      <w:r>
-        <w:t>setea</w:t>
-      </w:r>
-      <w:r>
-        <w:t>r</w:t>
-      </w:r>
-      <w:proofErr w:type="spellEnd"/>
-      <w:r>
-        <w:t xml:space="preserve"> los contratos.</w:t>
-      </w:r>
-    </w:p>
-    <w:p>
-      <w:pPr>
-        <w:pStyle w:val="Ttulo4"/>
-      </w:pPr>
-      <w:bookmarkStart w:id="27" w:name="_t2llmgnm9d7d" w:colFirst="0" w:colLast="0"/>
-      <w:bookmarkEnd w:id="27"/>
-      <w:r>
-        <w:t xml:space="preserve">Función </w:t>
-      </w:r>
-      <w:proofErr w:type="spellStart"/>
-      <w:r>
-        <w:t>createAssetAndProtocol</w:t>
-      </w:r>
-      <w:proofErr w:type="spellEnd"/>
-      <w:r>
-        <w:t xml:space="preserve"> nunca envía los </w:t>
-      </w:r>
-      <w:proofErr w:type="spellStart"/>
-      <w:r>
-        <w:t>tokens</w:t>
-      </w:r>
-      <w:proofErr w:type="spellEnd"/>
-    </w:p>
-    <w:p>
-      <w:r>
-        <w:t xml:space="preserve">Esta función llama a </w:t>
-      </w:r>
-      <w:proofErr w:type="spellStart"/>
-      <w:r>
-        <w:rPr>
-          <w:rFonts w:ascii="Courier New" w:eastAsia="Courier New" w:hAnsi="Courier New" w:cs="Courier New"/>
-          <w:i/>
-          <w:color w:val="282846"/>
-          <w:sz w:val="23"/>
-          <w:szCs w:val="23"/>
-          <w:shd w:val="clear" w:color="auto" w:fill="F7F7F7"/>
-        </w:rPr>
-        <w:t>assetFactory.createDivisibleAsset</w:t>
-      </w:r>
-      <w:proofErr w:type="spellEnd"/>
-      <w:r>
-        <w:t xml:space="preserve">, por lo que este contrato recibe los </w:t>
-      </w:r>
-      <w:proofErr w:type="spellStart"/>
-      <w:r>
-        <w:t>tokens</w:t>
-      </w:r>
-      <w:proofErr w:type="spellEnd"/>
-      <w:r>
-        <w:t xml:space="preserve">, pero luego no son enviados a ninguna parte. </w:t>
-      </w:r>
-      <w:proofErr w:type="gramStart"/>
-      <w:r>
-        <w:t>Además</w:t>
-      </w:r>
-      <w:proofErr w:type="gramEnd"/>
-      <w:r>
-        <w:t xml:space="preserve"> no hay forma de retirarlos ni comp</w:t>
-      </w:r>
-      <w:r>
-        <w:t xml:space="preserve">rarlos. Por lo que al </w:t>
-      </w:r>
-      <w:proofErr w:type="spellStart"/>
-      <w:r>
-        <w:t>tokenizar</w:t>
-      </w:r>
-      <w:proofErr w:type="spellEnd"/>
-      <w:r>
-        <w:t xml:space="preserve"> un activo mediante el </w:t>
-      </w:r>
-      <w:proofErr w:type="spellStart"/>
-      <w:r>
-        <w:t>Controller</w:t>
-      </w:r>
-      <w:proofErr w:type="spellEnd"/>
-      <w:r>
-        <w:t xml:space="preserve">, solo se pierde ETH y no hay forma de </w:t>
-      </w:r>
-      <w:proofErr w:type="spellStart"/>
-      <w:r>
-        <w:t>coprar</w:t>
-      </w:r>
-      <w:proofErr w:type="spellEnd"/>
-      <w:r>
-        <w:t xml:space="preserve"> los </w:t>
-      </w:r>
-      <w:proofErr w:type="spellStart"/>
-      <w:r>
-        <w:t>tokens</w:t>
-      </w:r>
-      <w:proofErr w:type="spellEnd"/>
-      <w:r>
-        <w:t xml:space="preserve"> generados.</w:t>
-      </w:r>
-    </w:p>
-    <w:p>
-      <w:r>
-        <w:t xml:space="preserve">En los </w:t>
-      </w:r>
-      <w:proofErr w:type="spellStart"/>
-      <w:r>
-        <w:t>tests</w:t>
-      </w:r>
-      <w:proofErr w:type="spellEnd"/>
-      <w:r>
-        <w:t xml:space="preserve"> este error no aparece porque se llama directamente al contrato </w:t>
-      </w:r>
-      <w:proofErr w:type="spellStart"/>
-      <w:r>
-        <w:rPr>
-          <w:rFonts w:ascii="Courier New" w:eastAsia="Courier New" w:hAnsi="Courier New" w:cs="Courier New"/>
-          <w:i/>
-          <w:color w:val="282846"/>
-          <w:sz w:val="23"/>
-          <w:szCs w:val="23"/>
-          <w:shd w:val="clear" w:color="auto" w:fill="F7F7F7"/>
-        </w:rPr>
-        <w:t>AssetFactory</w:t>
-      </w:r>
-      <w:proofErr w:type="spellEnd"/>
-      <w:r>
-        <w:t xml:space="preserve">, entonces la dirección recibe los </w:t>
-      </w:r>
-      <w:proofErr w:type="spellStart"/>
-      <w:r>
-        <w:t>t</w:t>
-      </w:r>
-      <w:r>
-        <w:t>okens</w:t>
-      </w:r>
-      <w:proofErr w:type="spellEnd"/>
-      <w:r>
-        <w:t xml:space="preserve"> que </w:t>
-      </w:r>
-      <w:proofErr w:type="spellStart"/>
-      <w:r>
-        <w:t>lugo</w:t>
-      </w:r>
-      <w:proofErr w:type="spellEnd"/>
-      <w:r>
-        <w:t xml:space="preserve"> utiliza para testear el </w:t>
-      </w:r>
-      <w:proofErr w:type="spellStart"/>
-      <w:r>
-        <w:t>lending</w:t>
-      </w:r>
-      <w:proofErr w:type="spellEnd"/>
-      <w:r>
-        <w:t xml:space="preserve">. Sin </w:t>
-      </w:r>
-      <w:proofErr w:type="gramStart"/>
-      <w:r>
-        <w:t>embargo</w:t>
-      </w:r>
-      <w:proofErr w:type="gramEnd"/>
-      <w:r>
-        <w:t xml:space="preserve"> al llamar directamente a </w:t>
-      </w:r>
-      <w:proofErr w:type="spellStart"/>
-      <w:r>
-        <w:rPr>
-          <w:rFonts w:ascii="Courier New" w:eastAsia="Courier New" w:hAnsi="Courier New" w:cs="Courier New"/>
-          <w:i/>
-          <w:color w:val="282846"/>
-          <w:sz w:val="23"/>
-          <w:szCs w:val="23"/>
-          <w:shd w:val="clear" w:color="auto" w:fill="F7F7F7"/>
-        </w:rPr>
-        <w:t>AssetFacotry</w:t>
-      </w:r>
-      <w:proofErr w:type="spellEnd"/>
-      <w:r>
-        <w:t>, no es necesario enviar ETH, por lo que se pierde uno de los pilares principales del protocolo.</w:t>
-      </w:r>
-    </w:p>
-    <w:p>
-      <w:pPr>
-        <w:pStyle w:val="Ttulo4"/>
-      </w:pPr>
-      <w:bookmarkStart w:id="28" w:name="_1wvtkzlibb8" w:colFirst="0" w:colLast="0"/>
-      <w:bookmarkEnd w:id="28"/>
-      <w:r>
-        <w:lastRenderedPageBreak/>
-        <w:t xml:space="preserve">No hay forma de comprar los </w:t>
-      </w:r>
-      <w:proofErr w:type="spellStart"/>
-      <w:r>
-        <w:t>tokens</w:t>
-      </w:r>
-      <w:proofErr w:type="spellEnd"/>
-      <w:r>
-        <w:t xml:space="preserve"> generados y el ETH inicial </w:t>
-      </w:r>
-      <w:r>
-        <w:t>nunca es devuelto</w:t>
-      </w:r>
-    </w:p>
-    <w:p>
-      <w:r>
-        <w:t xml:space="preserve">Los </w:t>
-      </w:r>
-      <w:proofErr w:type="spellStart"/>
-      <w:r>
-        <w:t>tokens</w:t>
-      </w:r>
-      <w:proofErr w:type="spellEnd"/>
-      <w:r>
-        <w:t xml:space="preserve"> generados mediante el </w:t>
-      </w:r>
-      <w:proofErr w:type="spellStart"/>
-      <w:r>
-        <w:rPr>
-          <w:rFonts w:ascii="Courier New" w:eastAsia="Courier New" w:hAnsi="Courier New" w:cs="Courier New"/>
-          <w:i/>
-          <w:color w:val="282846"/>
-          <w:sz w:val="23"/>
-          <w:szCs w:val="23"/>
-          <w:shd w:val="clear" w:color="auto" w:fill="F7F7F7"/>
-        </w:rPr>
-        <w:t>Controller</w:t>
-      </w:r>
-      <w:proofErr w:type="spellEnd"/>
-      <w:r>
-        <w:t xml:space="preserve"> quedan bloqueado en el mismo, no hay forma de adquirirlos. </w:t>
-      </w:r>
-      <w:proofErr w:type="gramStart"/>
-      <w:r>
-        <w:t>Además</w:t>
-      </w:r>
-      <w:proofErr w:type="gramEnd"/>
-      <w:r>
-        <w:t xml:space="preserve"> la documentación aclara que al vender el 90% de los </w:t>
-      </w:r>
-      <w:proofErr w:type="spellStart"/>
-      <w:r>
-        <w:t>tokens</w:t>
-      </w:r>
-      <w:proofErr w:type="spellEnd"/>
-      <w:r>
-        <w:t>, el usuario que lo creó recibe de regreso el ETH dado, esto nunca ocu</w:t>
-      </w:r>
-      <w:r>
-        <w:t>rre.</w:t>
-      </w:r>
-    </w:p>
-    <w:p>
-      <w:pPr>
-        <w:pStyle w:val="Ttulo3"/>
-      </w:pPr>
-      <w:bookmarkStart w:id="29" w:name="_t8eqespy2d" w:colFirst="0" w:colLast="0"/>
-      <w:bookmarkEnd w:id="29"/>
-      <w:proofErr w:type="spellStart"/>
-      <w:r>
-        <w:t>LendingBorrowingFactory.sol</w:t>
-      </w:r>
-      <w:proofErr w:type="spellEnd"/>
-    </w:p>
-    <w:p>
-      <w:pPr>
-        <w:pStyle w:val="Ttulo4"/>
-      </w:pPr>
-      <w:bookmarkStart w:id="30" w:name="_hpjqovh15jto" w:colFirst="0" w:colLast="0"/>
-      <w:bookmarkEnd w:id="30"/>
-      <w:r>
-        <w:t xml:space="preserve">Variable </w:t>
-      </w:r>
-      <w:proofErr w:type="spellStart"/>
-      <w:r>
-        <w:t>lendingBorrowing</w:t>
-      </w:r>
-      <w:proofErr w:type="spellEnd"/>
-      <w:r>
-        <w:t xml:space="preserve"> se castea varias veces a </w:t>
-      </w:r>
-      <w:proofErr w:type="spellStart"/>
-      <w:r>
-        <w:t>address</w:t>
-      </w:r>
-      <w:proofErr w:type="spellEnd"/>
-      <w:r>
-        <w:t xml:space="preserve"> L26</w:t>
-      </w:r>
-    </w:p>
-    <w:p>
-      <w:r>
-        <w:t xml:space="preserve">En lugar de castear una variable varias veces es mejor hacerlo cuando se la obtiene. La variable </w:t>
-      </w:r>
-      <w:proofErr w:type="spellStart"/>
-      <w:r>
-        <w:rPr>
-          <w:rFonts w:ascii="Courier New" w:eastAsia="Courier New" w:hAnsi="Courier New" w:cs="Courier New"/>
-          <w:i/>
-          <w:color w:val="282846"/>
-          <w:sz w:val="23"/>
-          <w:szCs w:val="23"/>
-          <w:shd w:val="clear" w:color="auto" w:fill="F7F7F7"/>
-        </w:rPr>
-        <w:t>lendingBorrowing</w:t>
-      </w:r>
-      <w:proofErr w:type="spellEnd"/>
-      <w:r>
-        <w:t xml:space="preserve"> se recibe con tipo </w:t>
-      </w:r>
-      <w:proofErr w:type="spellStart"/>
-      <w:proofErr w:type="gramStart"/>
-      <w:r>
-        <w:rPr>
-          <w:rFonts w:ascii="Courier New" w:eastAsia="Courier New" w:hAnsi="Courier New" w:cs="Courier New"/>
-          <w:i/>
-          <w:color w:val="282846"/>
-          <w:sz w:val="23"/>
-          <w:szCs w:val="23"/>
-          <w:shd w:val="clear" w:color="auto" w:fill="F7F7F7"/>
-        </w:rPr>
-        <w:t>LendingBorrowing</w:t>
-      </w:r>
-      <w:proofErr w:type="spellEnd"/>
-      <w:proofErr w:type="gramEnd"/>
-      <w:r>
-        <w:t xml:space="preserve"> pero nunca</w:t>
-      </w:r>
-      <w:r>
-        <w:t xml:space="preserve"> se lo utiliza, siempre se castea a </w:t>
-      </w:r>
-      <w:proofErr w:type="spellStart"/>
-      <w:r>
-        <w:rPr>
-          <w:rFonts w:ascii="Courier New" w:eastAsia="Courier New" w:hAnsi="Courier New" w:cs="Courier New"/>
-          <w:i/>
-          <w:color w:val="282846"/>
-          <w:sz w:val="23"/>
-          <w:szCs w:val="23"/>
-          <w:shd w:val="clear" w:color="auto" w:fill="F7F7F7"/>
-        </w:rPr>
-        <w:t>address</w:t>
-      </w:r>
-      <w:proofErr w:type="spellEnd"/>
-      <w:r>
-        <w:t xml:space="preserve">. </w:t>
-      </w:r>
-    </w:p>
-    <w:p>
-      <w:pPr>
-        <w:pStyle w:val="Ttulo4"/>
-      </w:pPr>
-      <w:bookmarkStart w:id="31" w:name="_b4zsvnoyxnk3" w:colFirst="0" w:colLast="0"/>
-      <w:bookmarkEnd w:id="31"/>
-      <w:r>
-        <w:t xml:space="preserve">Función </w:t>
-      </w:r>
-      <w:proofErr w:type="spellStart"/>
-      <w:r>
-        <w:t>allProtocols</w:t>
-      </w:r>
-      <w:proofErr w:type="spellEnd"/>
-      <w:r>
-        <w:t xml:space="preserve"> devuelve arreglo completo L43</w:t>
-      </w:r>
-    </w:p>
-    <w:p>
-      <w:r>
-        <w:t xml:space="preserve">Misma observación que en contrato </w:t>
-      </w:r>
-      <w:proofErr w:type="spellStart"/>
-      <w:r>
-        <w:rPr>
-          <w:rFonts w:ascii="Courier New" w:eastAsia="Courier New" w:hAnsi="Courier New" w:cs="Courier New"/>
-          <w:i/>
-          <w:color w:val="282846"/>
-          <w:sz w:val="23"/>
-          <w:szCs w:val="23"/>
-          <w:shd w:val="clear" w:color="auto" w:fill="F7F7F7"/>
-        </w:rPr>
-        <w:t>AssetFactory.sol</w:t>
-      </w:r>
-      <w:proofErr w:type="spellEnd"/>
-      <w:r>
-        <w:t xml:space="preserve"> en función </w:t>
-      </w:r>
-      <w:proofErr w:type="spellStart"/>
-      <w:r>
-        <w:rPr>
-          <w:rFonts w:ascii="Courier New" w:eastAsia="Courier New" w:hAnsi="Courier New" w:cs="Courier New"/>
-          <w:i/>
-          <w:color w:val="282846"/>
-          <w:sz w:val="23"/>
-          <w:szCs w:val="23"/>
-          <w:shd w:val="clear" w:color="auto" w:fill="F7F7F7"/>
-        </w:rPr>
-        <w:t>allAssets</w:t>
-      </w:r>
-      <w:proofErr w:type="spellEnd"/>
-      <w:r>
-        <w:t>.</w:t>
-      </w:r>
-    </w:p>
-    <w:p>
-      <w:pPr>
-        <w:pStyle w:val="Ttulo4"/>
-      </w:pPr>
-      <w:bookmarkStart w:id="32" w:name="_p4ryo9yxh7x7" w:colFirst="0" w:colLast="0"/>
-      <w:bookmarkEnd w:id="32"/>
-      <w:r>
-        <w:t xml:space="preserve">Todas las funciones pueden ser </w:t>
-      </w:r>
-      <w:proofErr w:type="spellStart"/>
-      <w:r>
-        <w:t>external</w:t>
-      </w:r>
-      <w:proofErr w:type="spellEnd"/>
-    </w:p>
-    <w:p>
-      <w:r>
-        <w:t xml:space="preserve">Misma observación que en </w:t>
-      </w:r>
-      <w:proofErr w:type="spellStart"/>
-      <w:r>
-        <w:rPr>
-          <w:rFonts w:ascii="Courier New" w:eastAsia="Courier New" w:hAnsi="Courier New" w:cs="Courier New"/>
-          <w:i/>
-          <w:color w:val="282846"/>
-          <w:sz w:val="23"/>
-          <w:szCs w:val="23"/>
-          <w:shd w:val="clear" w:color="auto" w:fill="F7F7F7"/>
-        </w:rPr>
-        <w:t>Controller.sol</w:t>
-      </w:r>
-      <w:proofErr w:type="spellEnd"/>
-      <w:r>
-        <w:t>.</w:t>
-      </w:r>
-    </w:p>
-    <w:p>
-      <w:pPr>
-        <w:pStyle w:val="Ttulo3"/>
-      </w:pPr>
-      <w:bookmarkStart w:id="33" w:name="_de1bpoak71c7" w:colFirst="0" w:colLast="0"/>
-      <w:bookmarkEnd w:id="33"/>
-      <w:proofErr w:type="spellStart"/>
-      <w:r>
-        <w:t>LendingBorrowing.sol</w:t>
-      </w:r>
-      <w:proofErr w:type="spellEnd"/>
-    </w:p>
-    <w:p>
-      <w:pPr>
-        <w:pStyle w:val="Ttulo4"/>
-      </w:pPr>
-      <w:bookmarkStart w:id="34" w:name="_a7awn77z84g" w:colFirst="0" w:colLast="0"/>
-      <w:bookmarkEnd w:id="34"/>
-      <w:proofErr w:type="spellStart"/>
-      <w:r>
-        <w:t>Import</w:t>
-      </w:r>
-      <w:proofErr w:type="spellEnd"/>
-      <w:r>
-        <w:t xml:space="preserve"> interfaces/IUniswapV2Router02.sol L9</w:t>
-      </w:r>
-    </w:p>
-    <w:p>
-      <w:r>
-        <w:t xml:space="preserve">Importa la </w:t>
-      </w:r>
-      <w:proofErr w:type="gramStart"/>
-      <w:r>
-        <w:t>interfaz</w:t>
-      </w:r>
-      <w:proofErr w:type="gramEnd"/>
-      <w:r>
-        <w:t xml:space="preserve"> pero nunca la utiliza.</w:t>
-      </w:r>
-    </w:p>
-    <w:p>
-      <w:pPr>
-        <w:pStyle w:val="Ttulo4"/>
-      </w:pPr>
-      <w:bookmarkStart w:id="35" w:name="_hapsuqmpdzm" w:colFirst="0" w:colLast="0"/>
-      <w:bookmarkEnd w:id="35"/>
-      <w:proofErr w:type="spellStart"/>
-      <w:r>
-        <w:t>Import</w:t>
-      </w:r>
-      <w:proofErr w:type="spellEnd"/>
-      <w:r>
-        <w:t xml:space="preserve"> </w:t>
-      </w:r>
-      <w:proofErr w:type="spellStart"/>
-      <w:r>
-        <w:t>hardhat</w:t>
-      </w:r>
-      <w:proofErr w:type="spellEnd"/>
-      <w:r>
-        <w:t>/</w:t>
-      </w:r>
-      <w:proofErr w:type="spellStart"/>
-      <w:r>
-        <w:t>console.sol</w:t>
-      </w:r>
-      <w:proofErr w:type="spellEnd"/>
-      <w:r>
-        <w:t xml:space="preserve"> L11</w:t>
-      </w:r>
-    </w:p>
-    <w:p>
-      <w:r>
-        <w:t xml:space="preserve">Librería para mostrar valores con </w:t>
-      </w:r>
-      <w:proofErr w:type="spellStart"/>
-      <w:r>
-        <w:t>hardhat</w:t>
-      </w:r>
-      <w:proofErr w:type="spellEnd"/>
-      <w:r>
-        <w:t xml:space="preserve">. No debería llegar a los </w:t>
-      </w:r>
-      <w:proofErr w:type="spellStart"/>
-      <w:r>
-        <w:t>commits</w:t>
-      </w:r>
-      <w:proofErr w:type="spellEnd"/>
-      <w:r>
-        <w:t>, además de que no la utiliza.</w:t>
-      </w:r>
-    </w:p>
-    <w:p>
-      <w:pPr>
-        <w:pStyle w:val="Ttulo4"/>
-      </w:pPr>
-      <w:bookmarkStart w:id="36" w:name="_ukludrh29vek" w:colFirst="0" w:colLast="0"/>
-      <w:bookmarkEnd w:id="36"/>
-      <w:r>
-        <w:t xml:space="preserve">Se utiliza </w:t>
-      </w:r>
-      <w:proofErr w:type="spellStart"/>
-      <w:r>
-        <w:t>a</w:t>
-      </w:r>
-      <w:r>
-        <w:t>ssetFactory</w:t>
-      </w:r>
-      <w:proofErr w:type="spellEnd"/>
-      <w:r>
-        <w:t xml:space="preserve"> como oráculo, pero este nunca actualiza su precio L377</w:t>
-      </w:r>
-    </w:p>
-    <w:p>
-      <w:r>
-        <w:t xml:space="preserve">Para obtener el </w:t>
-      </w:r>
-      <w:proofErr w:type="spellStart"/>
-      <w:r>
-        <w:rPr>
-          <w:rFonts w:ascii="Courier New" w:eastAsia="Courier New" w:hAnsi="Courier New" w:cs="Courier New"/>
-          <w:i/>
-          <w:color w:val="282846"/>
-          <w:sz w:val="23"/>
-          <w:szCs w:val="23"/>
-          <w:shd w:val="clear" w:color="auto" w:fill="F7F7F7"/>
-        </w:rPr>
-        <w:t>price</w:t>
-      </w:r>
-      <w:proofErr w:type="spellEnd"/>
-      <w:r>
-        <w:t xml:space="preserve"> se llama a </w:t>
-      </w:r>
-      <w:proofErr w:type="spellStart"/>
-      <w:proofErr w:type="gramStart"/>
-      <w:r>
-        <w:rPr>
-          <w:rFonts w:ascii="Courier New" w:eastAsia="Courier New" w:hAnsi="Courier New" w:cs="Courier New"/>
-          <w:i/>
-          <w:color w:val="282846"/>
-          <w:sz w:val="23"/>
-          <w:szCs w:val="23"/>
-          <w:shd w:val="clear" w:color="auto" w:fill="F7F7F7"/>
-        </w:rPr>
-        <w:t>assetFactory</w:t>
-      </w:r>
-      <w:proofErr w:type="spellEnd"/>
-      <w:r>
-        <w:rPr>
-          <w:rFonts w:ascii="Courier New" w:eastAsia="Courier New" w:hAnsi="Courier New" w:cs="Courier New"/>
-          <w:i/>
-          <w:color w:val="282846"/>
-          <w:sz w:val="23"/>
-          <w:szCs w:val="23"/>
-          <w:shd w:val="clear" w:color="auto" w:fill="F7F7F7"/>
-        </w:rPr>
-        <w:t>._</w:t>
-      </w:r>
-      <w:proofErr w:type="spellStart"/>
-      <w:proofErr w:type="gramEnd"/>
-      <w:r>
-        <w:rPr>
-          <w:rFonts w:ascii="Courier New" w:eastAsia="Courier New" w:hAnsi="Courier New" w:cs="Courier New"/>
-          <w:i/>
-          <w:color w:val="282846"/>
-          <w:sz w:val="23"/>
-          <w:szCs w:val="23"/>
-          <w:shd w:val="clear" w:color="auto" w:fill="F7F7F7"/>
-        </w:rPr>
-        <w:t>divisibleAssetsMap</w:t>
-      </w:r>
-      <w:proofErr w:type="spellEnd"/>
-      <w:r>
-        <w:t xml:space="preserve"> pero </w:t>
-      </w:r>
-      <w:proofErr w:type="spellStart"/>
-      <w:r>
-        <w:rPr>
-          <w:rFonts w:ascii="Courier New" w:eastAsia="Courier New" w:hAnsi="Courier New" w:cs="Courier New"/>
-          <w:i/>
-          <w:color w:val="282846"/>
-          <w:sz w:val="23"/>
-          <w:szCs w:val="23"/>
-          <w:shd w:val="clear" w:color="auto" w:fill="F7F7F7"/>
-        </w:rPr>
-        <w:t>AssetFactory</w:t>
-      </w:r>
-      <w:proofErr w:type="spellEnd"/>
-      <w:r>
-        <w:t xml:space="preserve"> nunca actualiza el precio de sus </w:t>
-      </w:r>
-      <w:proofErr w:type="spellStart"/>
-      <w:r>
-        <w:t>tokens</w:t>
-      </w:r>
-      <w:proofErr w:type="spellEnd"/>
-      <w:r>
-        <w:t xml:space="preserve">. </w:t>
-      </w:r>
-    </w:p>
-    <w:p>
-      <w:pPr>
-        <w:pStyle w:val="Ttulo4"/>
-      </w:pPr>
-      <w:bookmarkStart w:id="37" w:name="_7sxpymww5kt3" w:colFirst="0" w:colLast="0"/>
-      <w:bookmarkEnd w:id="37"/>
-      <w:r>
-        <w:t xml:space="preserve">Varias funciones deberían ser </w:t>
-      </w:r>
-      <w:proofErr w:type="spellStart"/>
-      <w:r>
-        <w:t>external</w:t>
-      </w:r>
-      <w:proofErr w:type="spellEnd"/>
-    </w:p>
-    <w:p>
-      <w:r>
-        <w:t xml:space="preserve">Misma observación que en </w:t>
-      </w:r>
-      <w:proofErr w:type="spellStart"/>
-      <w:r>
-        <w:rPr>
-          <w:rFonts w:ascii="Courier New" w:eastAsia="Courier New" w:hAnsi="Courier New" w:cs="Courier New"/>
-          <w:i/>
-          <w:color w:val="282846"/>
-          <w:sz w:val="23"/>
-          <w:szCs w:val="23"/>
-          <w:shd w:val="clear" w:color="auto" w:fill="F7F7F7"/>
-        </w:rPr>
-        <w:t>Controller.sol</w:t>
-      </w:r>
-      <w:proofErr w:type="spellEnd"/>
-      <w:r>
-        <w:t>.</w:t>
-      </w:r>
-    </w:p>
-    <w:p>
-      <w:pPr>
-        <w:pStyle w:val="Ttulo4"/>
-      </w:pPr>
-      <w:bookmarkStart w:id="38" w:name="_ux483iiputbh" w:colFirst="0" w:colLast="0"/>
-      <w:bookmarkEnd w:id="38"/>
-      <w:r>
-        <w:t xml:space="preserve">Función </w:t>
-      </w:r>
-      <w:proofErr w:type="spellStart"/>
-      <w:r>
-        <w:t>withdraw</w:t>
-      </w:r>
-      <w:proofErr w:type="spellEnd"/>
-      <w:r>
-        <w:t xml:space="preserve"> no permite retirar el 100%</w:t>
-      </w:r>
-    </w:p>
-    <w:p>
-      <w:r>
-        <w:t xml:space="preserve">Para retirar el 100% de los fondos, el usuario debe calcular cuál es el monto a solicitar. En estos casos la función podría aceptar como monto 0 para retirar la totalidad </w:t>
-      </w:r>
-      <w:r>
-        <w:t>de los fondos.</w:t>
-      </w:r>
-    </w:p>
-    <w:p>
-      <w:pPr>
-        <w:pStyle w:val="Ttulo4"/>
-      </w:pPr>
-      <w:bookmarkStart w:id="39" w:name="_rr2m3bwjynwh" w:colFirst="0" w:colLast="0"/>
-      <w:bookmarkEnd w:id="39"/>
-      <w:r>
-        <w:t xml:space="preserve">Función </w:t>
-      </w:r>
-      <w:proofErr w:type="spellStart"/>
-      <w:r>
         <w:t>repay</w:t>
       </w:r>
       <w:proofErr w:type="spellEnd"/>
@@ -5143,7 +5435,6 @@
       <w:bookmarkStart w:id="40" w:name="_pab7hrenpi4r" w:colFirst="0" w:colLast="0"/>
       <w:bookmarkEnd w:id="40"/>
       <w:r>
-        <w:lastRenderedPageBreak/>
         <w:t xml:space="preserve">Función </w:t>
       </w:r>
       <w:proofErr w:type="spellStart"/>
@@ -5157,10 +5448,7 @@
     </w:p>
     <w:p>
       <w:r>
-        <w:t>Si el monto enviado es m</w:t>
-      </w:r>
-      <w:r>
-        <w:t xml:space="preserve">ayor a la deuda más los </w:t>
+        <w:t xml:space="preserve">Si el monto enviado es mayor a la deuda más los </w:t>
       </w:r>
       <w:proofErr w:type="spellStart"/>
       <w:r>
@@ -5191,10 +5479,7 @@
     </w:p>
     <w:p>
       <w:r>
-        <w:t>Al liqu</w:t>
-      </w:r>
-      <w:r>
-        <w:t xml:space="preserve">idar una posición el objetivo es que el liquidador provea los </w:t>
+        <w:t xml:space="preserve">Al liquidar una posición el objetivo es que el liquidador provea los </w:t>
       </w:r>
       <w:proofErr w:type="spellStart"/>
       <w:r>
@@ -5210,10 +5495,7 @@
       </w:r>
       <w:proofErr w:type="spellEnd"/>
       <w:r>
-        <w:t xml:space="preserve"> del deudor. En este caso el liquidador debería entregar los ETH faltantes y a cambios el protocolo entregar los ERC20 que pertenecían al deudor. La func</w:t>
-      </w:r>
-      <w:r>
-        <w:t xml:space="preserve">ión no exige este ETH, por lo que al ser ejecutada se queda sin los ETH (los tiene el </w:t>
+        <w:t xml:space="preserve"> del deudor. En este caso el liquidador debería entregar los ETH faltantes y a cambios el protocolo entregar los ERC20 que pertenecían al deudor. La función no exige este ETH, por lo que al ser ejecutada se queda sin los ETH (los tiene el </w:t>
       </w:r>
       <w:proofErr w:type="gramStart"/>
       <w:r>
@@ -5252,10 +5534,7 @@
     </w:p>
     <w:p>
       <w:r>
-        <w:t>Ambas fun</w:t>
-      </w:r>
-      <w:r>
-        <w:t xml:space="preserve">ciones llaman </w:t>
+        <w:t xml:space="preserve">Ambas funciones llaman </w:t>
       </w:r>
       <w:proofErr w:type="gramStart"/>
       <w:r>
@@ -5318,10 +5597,7 @@
       <w:bookmarkStart w:id="43" w:name="_9w0erdmweqz2" w:colFirst="0" w:colLast="0"/>
       <w:bookmarkEnd w:id="43"/>
       <w:r>
-        <w:t>Funcio</w:t>
-      </w:r>
-      <w:r>
-        <w:t>nes set sin eventos</w:t>
+        <w:t>Funciones set sin eventos</w:t>
       </w:r>
     </w:p>
     <w:p>
@@ -5344,10 +5620,7 @@
       <w:bookmarkStart w:id="44" w:name="_s290h9gj5hla" w:colFirst="0" w:colLast="0"/>
       <w:bookmarkEnd w:id="44"/>
       <w:r>
-        <w:t>Función transfer puede drenar los fond</w:t>
-      </w:r>
-      <w:r>
-        <w:t>os del protocolo</w:t>
+        <w:t>Función transfer puede drenar los fondos del protocolo</w:t>
       </w:r>
     </w:p>
     <w:p>
@@ -5409,10 +5682,7 @@
       </w:r>
       <w:proofErr w:type="spellEnd"/>
       <w:r>
-        <w:t xml:space="preserve">, pero el ETH dado inicialmente (10%) tampoco es recuperado nunca y no se utiliza </w:t>
-      </w:r>
-      <w:r>
-        <w:t xml:space="preserve">tampoco para añadir liquidez a un DEX. Por lo </w:t>
+        <w:t xml:space="preserve">, pero el ETH dado inicialmente (10%) tampoco es recuperado nunca y no se utiliza tampoco para añadir liquidez a un DEX. Por lo </w:t>
       </w:r>
       <w:proofErr w:type="gramStart"/>
       <w:r>
@@ -5446,14 +5716,12 @@
       <w:bookmarkStart w:id="47" w:name="_2076baz3vrgp" w:colFirst="0" w:colLast="0"/>
       <w:bookmarkEnd w:id="47"/>
       <w:r>
+        <w:lastRenderedPageBreak/>
         <w:t xml:space="preserve">Podría haber un solo contrato de </w:t>
       </w:r>
       <w:proofErr w:type="spellStart"/>
       <w:r>
-        <w:t>l</w:t>
-      </w:r>
-      <w:r>
-        <w:t>ending</w:t>
+        <w:t>lending</w:t>
       </w:r>
       <w:proofErr w:type="spellEnd"/>
     </w:p>
@@ -5491,10 +5759,7 @@
       </w:r>
       <w:proofErr w:type="spellEnd"/>
       <w:r>
-        <w:t>, además de consumir gas para su creación</w:t>
-      </w:r>
-      <w:r>
-        <w:t xml:space="preserve">, se vuelve un problema para su interacción. Porque se debe tener alguna lista con la dirección de cada </w:t>
+        <w:t xml:space="preserve">, además de consumir gas para su creación, se vuelve un problema para su interacción. Porque se debe tener alguna lista con la dirección de cada </w:t>
       </w:r>
       <w:proofErr w:type="spellStart"/>
       <w:r>
@@ -5537,7 +5802,6 @@
       <w:bookmarkEnd w:id="48"/>
       <w:proofErr w:type="spellStart"/>
       <w:r>
-        <w:lastRenderedPageBreak/>
         <w:t>Tests</w:t>
       </w:r>
       <w:proofErr w:type="spellEnd"/>
@@ -5566,10 +5830,7 @@
       </w:r>
       <w:proofErr w:type="spellStart"/>
       <w:r>
-        <w:t>d</w:t>
-      </w:r>
-      <w:r>
-        <w:t>eploy</w:t>
+        <w:t>deploy</w:t>
       </w:r>
       <w:proofErr w:type="spellEnd"/>
       <w:r>
@@ -5625,10 +5886,7 @@
       </w:r>
       <w:proofErr w:type="spellStart"/>
       <w:r>
-        <w:t>coll</w:t>
-      </w:r>
-      <w:r>
-        <w:t>ateral</w:t>
+        <w:t>collateral</w:t>
       </w:r>
       <w:proofErr w:type="spellEnd"/>
       <w:r>
@@ -5732,10 +5990,7 @@
       </w:r>
       <w:proofErr w:type="spellEnd"/>
       <w:r>
-        <w:t>, privadas</w:t>
-      </w:r>
-      <w:r>
-        <w:t xml:space="preserve">, claves de api, </w:t>
+        <w:t xml:space="preserve">, privadas, claves de api, </w:t>
       </w:r>
       <w:proofErr w:type="spellStart"/>
       <w:r>
@@ -5803,10 +6058,7 @@
       </w:r>
       <w:proofErr w:type="spellEnd"/>
       <w:r>
-        <w:t xml:space="preserve"> l</w:t>
-      </w:r>
-      <w:r>
-        <w:t xml:space="preserve">a propiedad </w:t>
+        <w:t xml:space="preserve"> la propiedad </w:t>
       </w:r>
       <w:proofErr w:type="spellStart"/>
       <w:r>
@@ -6099,15 +6351,13 @@
       <w:bookmarkStart w:id="54" w:name="_d8o6kbi9u5nf" w:colFirst="0" w:colLast="0"/>
       <w:bookmarkEnd w:id="54"/>
       <w:r>
+        <w:lastRenderedPageBreak/>
         <w:t>Conclusión</w:t>
       </w:r>
     </w:p>
     <w:p>
       <w:r>
-        <w:t>La idea me gustó mucho pero quizás fue muy compleja para el nivel. A lo largo de los contratos hay errores críticos que rompen el correcto funcionamiento del protocolo. También existen varios errores que podrían considerarse código basura, o archivos que o</w:t>
-      </w:r>
-      <w:r>
-        <w:t xml:space="preserve">cupan lugar en el </w:t>
+        <w:t xml:space="preserve">La idea me gustó mucho pero quizás fue muy compleja para el nivel. A lo largo de los contratos hay errores críticos que rompen el correcto funcionamiento del protocolo. También existen varios errores que podrían considerarse código basura, o archivos que ocupan lugar en el </w:t>
       </w:r>
       <w:proofErr w:type="gramStart"/>
       <w:r>
@@ -6120,14 +6370,7 @@
     </w:p>
     <w:p>
       <w:r>
-        <w:t xml:space="preserve">Hay que repasar visibilidad de funciones. El error más grave es sin dudas el drenaje de fondos. Los protocolos también hay que pensarlos desde la perspectiva de seguridad del </w:t>
-      </w:r>
-      <w:r>
-        <w:lastRenderedPageBreak/>
-        <w:t>usuario. En este caso s</w:t>
-      </w:r>
-      <w:r>
-        <w:t>e debería haber tenido otra variable que diferencie los ETH ganados por el protocolo que pueden retirarse, en lugar de permitir retirar cualquier cantidad.</w:t>
+        <w:t>Hay que repasar visibilidad de funciones. El error más grave es sin dudas el drenaje de fondos. Los protocolos también hay que pensarlos desde la perspectiva de seguridad del usuario. En este caso se debería haber tenido otra variable que diferencie los ETH ganados por el protocolo que pueden retirarse, en lugar de permitir retirar cualquier cantidad.</w:t>
       </w:r>
     </w:p>
     <w:p>
@@ -6140,10 +6383,7 @@
       </w:r>
       <w:proofErr w:type="gramEnd"/>
       <w:r>
-        <w:t xml:space="preserve"> es un esquema complejo, pero deben solventarse los errores antes de utilizarse como part</w:t>
-      </w:r>
-      <w:r>
-        <w:t>e de un portfolio.</w:t>
+        <w:t xml:space="preserve"> es un esquema complejo, pero deben solventarse los errores antes de utilizarse como parte de un portfolio.</w:t>
       </w:r>
     </w:p>
     <w:p>
@@ -6227,7 +6467,7 @@
       <w:rPr>
         <w:noProof/>
       </w:rPr>
-      <w:t>4</w:t>
+      <w:t>5</w:t>
     </w:r>
     <w:r>
       <w:fldChar w:fldCharType="end"/>

</xml_diff>